<commit_message>
Fixed code for question 3, added more solutions to questions 4 and 5.
</commit_message>
<xml_diff>
--- a/Q4,Q5,Q6/wcrr51_q456.docx
+++ b/Q4,Q5,Q6/wcrr51_q456.docx
@@ -107,10 +107,10 @@
         <w:t>For the above statement to hold, the following must hold for constant</w:t>
       </w:r>
       <w:r>
-        <w:t xml:space="preserve"> positive</w:t>
-      </w:r>
-      <w:r>
-        <w:t xml:space="preserve"> witnesses </w:t>
+        <w:t xml:space="preserve"> </w:t>
+      </w:r>
+      <w:r>
+        <w:t xml:space="preserve">witnesses </w:t>
       </w:r>
       <m:oMath>
         <m:r>
@@ -149,6 +149,56 @@
       </w:pPr>
       <m:oMathPara>
         <m:oMath>
+          <m:r>
+            <w:rPr>
+              <w:rFonts w:ascii="Cambria Math" w:hAnsi="Cambria Math"/>
+            </w:rPr>
+            <m:t>2</m:t>
+          </m:r>
+          <m:sSup>
+            <m:sSupPr>
+              <m:ctrlPr>
+                <w:rPr>
+                  <w:rFonts w:ascii="Cambria Math" w:hAnsi="Cambria Math"/>
+                  <w:i/>
+                </w:rPr>
+              </m:ctrlPr>
+            </m:sSupPr>
+            <m:e>
+              <m:r>
+                <w:rPr>
+                  <w:rFonts w:ascii="Cambria Math" w:hAnsi="Cambria Math"/>
+                </w:rPr>
+                <m:t>x</m:t>
+              </m:r>
+            </m:e>
+            <m:sup>
+              <m:r>
+                <w:rPr>
+                  <w:rFonts w:ascii="Cambria Math" w:hAnsi="Cambria Math"/>
+                </w:rPr>
+                <m:t>4</m:t>
+              </m:r>
+            </m:sup>
+          </m:sSup>
+          <m:r>
+            <w:rPr>
+              <w:rFonts w:ascii="Cambria Math" w:hAnsi="Cambria Math"/>
+            </w:rPr>
+            <m:t>≤</m:t>
+          </m:r>
+          <m:r>
+            <w:rPr>
+              <w:rFonts w:ascii="Cambria Math" w:hAnsi="Cambria Math"/>
+            </w:rPr>
+            <m:t>C</m:t>
+          </m:r>
+          <m:r>
+            <w:rPr>
+              <w:rFonts w:ascii="Cambria Math" w:hAnsi="Cambria Math"/>
+            </w:rPr>
+            <m:t>(</m:t>
+          </m:r>
           <m:sSup>
             <m:sSupPr>
               <m:ctrlPr>
@@ -179,34 +229,14 @@
             <w:rPr>
               <w:rFonts w:ascii="Cambria Math" w:hAnsi="Cambria Math"/>
             </w:rPr>
-            <m:t>+3x+2&gt;C2</m:t>
+            <m:t>+3x+2</m:t>
           </m:r>
-          <m:sSup>
-            <m:sSupPr>
-              <m:ctrlPr>
-                <w:rPr>
-                  <w:rFonts w:ascii="Cambria Math" w:hAnsi="Cambria Math"/>
-                  <w:i/>
-                </w:rPr>
-              </m:ctrlPr>
-            </m:sSupPr>
-            <m:e>
-              <m:r>
-                <w:rPr>
-                  <w:rFonts w:ascii="Cambria Math" w:hAnsi="Cambria Math"/>
-                </w:rPr>
-                <m:t>x</m:t>
-              </m:r>
-            </m:e>
-            <m:sup>
-              <m:r>
-                <w:rPr>
-                  <w:rFonts w:ascii="Cambria Math" w:hAnsi="Cambria Math"/>
-                </w:rPr>
-                <m:t>4</m:t>
-              </m:r>
-            </m:sup>
-          </m:sSup>
+          <m:r>
+            <w:rPr>
+              <w:rFonts w:ascii="Cambria Math" w:hAnsi="Cambria Math"/>
+            </w:rPr>
+            <m:t>)</m:t>
+          </m:r>
           <m:r>
             <w:rPr>
               <w:rFonts w:ascii="Cambria Math" w:eastAsiaTheme="minorEastAsia" w:hAnsi="Cambria Math"/>
@@ -222,6 +252,705 @@
           <w:rFonts w:eastAsiaTheme="minorEastAsia"/>
         </w:rPr>
       </w:pPr>
+      <w:r>
+        <w:rPr>
+          <w:rFonts w:eastAsiaTheme="minorEastAsia"/>
+        </w:rPr>
+        <w:t xml:space="preserve">Given that </w:t>
+      </w:r>
+      <m:oMath>
+        <m:r>
+          <w:rPr>
+            <w:rFonts w:ascii="Cambria Math" w:eastAsiaTheme="minorEastAsia" w:hAnsi="Cambria Math"/>
+          </w:rPr>
+          <m:t>1≤x≤</m:t>
+        </m:r>
+        <m:sSup>
+          <m:sSupPr>
+            <m:ctrlPr>
+              <w:rPr>
+                <w:rFonts w:ascii="Cambria Math" w:eastAsiaTheme="minorEastAsia" w:hAnsi="Cambria Math"/>
+                <w:i/>
+              </w:rPr>
+            </m:ctrlPr>
+          </m:sSupPr>
+          <m:e>
+            <m:r>
+              <w:rPr>
+                <w:rFonts w:ascii="Cambria Math" w:eastAsiaTheme="minorEastAsia" w:hAnsi="Cambria Math"/>
+              </w:rPr>
+              <m:t>x</m:t>
+            </m:r>
+          </m:e>
+          <m:sup>
+            <m:r>
+              <w:rPr>
+                <w:rFonts w:ascii="Cambria Math" w:eastAsiaTheme="minorEastAsia" w:hAnsi="Cambria Math"/>
+              </w:rPr>
+              <m:t>2</m:t>
+            </m:r>
+          </m:sup>
+        </m:sSup>
+        <m:r>
+          <w:rPr>
+            <w:rFonts w:ascii="Cambria Math" w:eastAsiaTheme="minorEastAsia" w:hAnsi="Cambria Math"/>
+          </w:rPr>
+          <m:t>≤</m:t>
+        </m:r>
+        <m:sSup>
+          <m:sSupPr>
+            <m:ctrlPr>
+              <w:rPr>
+                <w:rFonts w:ascii="Cambria Math" w:eastAsiaTheme="minorEastAsia" w:hAnsi="Cambria Math"/>
+                <w:i/>
+              </w:rPr>
+            </m:ctrlPr>
+          </m:sSupPr>
+          <m:e>
+            <m:r>
+              <w:rPr>
+                <w:rFonts w:ascii="Cambria Math" w:eastAsiaTheme="minorEastAsia" w:hAnsi="Cambria Math"/>
+              </w:rPr>
+              <m:t>x</m:t>
+            </m:r>
+          </m:e>
+          <m:sup>
+            <m:r>
+              <w:rPr>
+                <w:rFonts w:ascii="Cambria Math" w:eastAsiaTheme="minorEastAsia" w:hAnsi="Cambria Math"/>
+              </w:rPr>
+              <m:t>3</m:t>
+            </m:r>
+          </m:sup>
+        </m:sSup>
+      </m:oMath>
+      <w:r>
+        <w:rPr>
+          <w:rFonts w:eastAsiaTheme="minorEastAsia"/>
+        </w:rPr>
+        <w:t xml:space="preserve"> for </w:t>
+      </w:r>
+      <m:oMath>
+        <m:r>
+          <w:rPr>
+            <w:rFonts w:ascii="Cambria Math" w:eastAsiaTheme="minorEastAsia" w:hAnsi="Cambria Math"/>
+          </w:rPr>
+          <m:t>x&gt;1</m:t>
+        </m:r>
+      </m:oMath>
+      <w:r>
+        <w:rPr>
+          <w:rFonts w:eastAsiaTheme="minorEastAsia"/>
+        </w:rPr>
+        <w:t>,</w:t>
+      </w:r>
+    </w:p>
+    <w:p>
+      <w:pPr>
+        <w:rPr>
+          <w:rFonts w:eastAsiaTheme="minorEastAsia"/>
+        </w:rPr>
+      </w:pPr>
+      <m:oMathPara>
+        <m:oMath>
+          <m:r>
+            <w:rPr>
+              <w:rFonts w:ascii="Cambria Math" w:eastAsiaTheme="minorEastAsia" w:hAnsi="Cambria Math"/>
+            </w:rPr>
+            <m:t>2</m:t>
+          </m:r>
+          <m:sSup>
+            <m:sSupPr>
+              <m:ctrlPr>
+                <w:rPr>
+                  <w:rFonts w:ascii="Cambria Math" w:eastAsiaTheme="minorEastAsia" w:hAnsi="Cambria Math"/>
+                  <w:i/>
+                </w:rPr>
+              </m:ctrlPr>
+            </m:sSupPr>
+            <m:e>
+              <m:r>
+                <w:rPr>
+                  <w:rFonts w:ascii="Cambria Math" w:eastAsiaTheme="minorEastAsia" w:hAnsi="Cambria Math"/>
+                </w:rPr>
+                <m:t>x</m:t>
+              </m:r>
+            </m:e>
+            <m:sup>
+              <m:r>
+                <w:rPr>
+                  <w:rFonts w:ascii="Cambria Math" w:eastAsiaTheme="minorEastAsia" w:hAnsi="Cambria Math"/>
+                </w:rPr>
+                <m:t>4</m:t>
+              </m:r>
+            </m:sup>
+          </m:sSup>
+          <m:r>
+            <w:rPr>
+              <w:rFonts w:ascii="Cambria Math" w:eastAsiaTheme="minorEastAsia" w:hAnsi="Cambria Math"/>
+            </w:rPr>
+            <m:t>≤C</m:t>
+          </m:r>
+          <m:d>
+            <m:dPr>
+              <m:ctrlPr>
+                <w:rPr>
+                  <w:rFonts w:ascii="Cambria Math" w:eastAsiaTheme="minorEastAsia" w:hAnsi="Cambria Math"/>
+                  <w:i/>
+                </w:rPr>
+              </m:ctrlPr>
+            </m:dPr>
+            <m:e>
+              <m:sSup>
+                <m:sSupPr>
+                  <m:ctrlPr>
+                    <w:rPr>
+                      <w:rFonts w:ascii="Cambria Math" w:eastAsiaTheme="minorEastAsia" w:hAnsi="Cambria Math"/>
+                      <w:i/>
+                    </w:rPr>
+                  </m:ctrlPr>
+                </m:sSupPr>
+                <m:e>
+                  <m:r>
+                    <w:rPr>
+                      <w:rFonts w:ascii="Cambria Math" w:eastAsiaTheme="minorEastAsia" w:hAnsi="Cambria Math"/>
+                    </w:rPr>
+                    <m:t>x</m:t>
+                  </m:r>
+                </m:e>
+                <m:sup>
+                  <m:r>
+                    <w:rPr>
+                      <w:rFonts w:ascii="Cambria Math" w:eastAsiaTheme="minorEastAsia" w:hAnsi="Cambria Math"/>
+                    </w:rPr>
+                    <m:t>3</m:t>
+                  </m:r>
+                </m:sup>
+              </m:sSup>
+              <m:r>
+                <w:rPr>
+                  <w:rFonts w:ascii="Cambria Math" w:eastAsiaTheme="minorEastAsia" w:hAnsi="Cambria Math"/>
+                </w:rPr>
+                <m:t>+3x+2</m:t>
+              </m:r>
+            </m:e>
+          </m:d>
+          <m:r>
+            <w:rPr>
+              <w:rFonts w:ascii="Cambria Math" w:eastAsiaTheme="minorEastAsia" w:hAnsi="Cambria Math"/>
+            </w:rPr>
+            <m:t>≤C(</m:t>
+          </m:r>
+          <m:sSup>
+            <m:sSupPr>
+              <m:ctrlPr>
+                <w:rPr>
+                  <w:rFonts w:ascii="Cambria Math" w:eastAsiaTheme="minorEastAsia" w:hAnsi="Cambria Math"/>
+                  <w:i/>
+                </w:rPr>
+              </m:ctrlPr>
+            </m:sSupPr>
+            <m:e>
+              <m:r>
+                <w:rPr>
+                  <w:rFonts w:ascii="Cambria Math" w:eastAsiaTheme="minorEastAsia" w:hAnsi="Cambria Math"/>
+                </w:rPr>
+                <m:t>x</m:t>
+              </m:r>
+            </m:e>
+            <m:sup>
+              <m:r>
+                <w:rPr>
+                  <w:rFonts w:ascii="Cambria Math" w:eastAsiaTheme="minorEastAsia" w:hAnsi="Cambria Math"/>
+                </w:rPr>
+                <m:t>3</m:t>
+              </m:r>
+            </m:sup>
+          </m:sSup>
+          <m:r>
+            <w:rPr>
+              <w:rFonts w:ascii="Cambria Math" w:eastAsiaTheme="minorEastAsia" w:hAnsi="Cambria Math"/>
+            </w:rPr>
+            <m:t>+3</m:t>
+          </m:r>
+          <m:sSup>
+            <m:sSupPr>
+              <m:ctrlPr>
+                <w:rPr>
+                  <w:rFonts w:ascii="Cambria Math" w:eastAsiaTheme="minorEastAsia" w:hAnsi="Cambria Math"/>
+                  <w:i/>
+                </w:rPr>
+              </m:ctrlPr>
+            </m:sSupPr>
+            <m:e>
+              <m:r>
+                <w:rPr>
+                  <w:rFonts w:ascii="Cambria Math" w:eastAsiaTheme="minorEastAsia" w:hAnsi="Cambria Math"/>
+                </w:rPr>
+                <m:t>x</m:t>
+              </m:r>
+            </m:e>
+            <m:sup>
+              <m:r>
+                <w:rPr>
+                  <w:rFonts w:ascii="Cambria Math" w:eastAsiaTheme="minorEastAsia" w:hAnsi="Cambria Math"/>
+                </w:rPr>
+                <m:t>3</m:t>
+              </m:r>
+            </m:sup>
+          </m:sSup>
+          <m:r>
+            <w:rPr>
+              <w:rFonts w:ascii="Cambria Math" w:eastAsiaTheme="minorEastAsia" w:hAnsi="Cambria Math"/>
+            </w:rPr>
+            <m:t>+2</m:t>
+          </m:r>
+          <m:sSup>
+            <m:sSupPr>
+              <m:ctrlPr>
+                <w:rPr>
+                  <w:rFonts w:ascii="Cambria Math" w:eastAsiaTheme="minorEastAsia" w:hAnsi="Cambria Math"/>
+                  <w:i/>
+                </w:rPr>
+              </m:ctrlPr>
+            </m:sSupPr>
+            <m:e>
+              <m:r>
+                <w:rPr>
+                  <w:rFonts w:ascii="Cambria Math" w:eastAsiaTheme="minorEastAsia" w:hAnsi="Cambria Math"/>
+                </w:rPr>
+                <m:t>x</m:t>
+              </m:r>
+            </m:e>
+            <m:sup>
+              <m:r>
+                <w:rPr>
+                  <w:rFonts w:ascii="Cambria Math" w:eastAsiaTheme="minorEastAsia" w:hAnsi="Cambria Math"/>
+                </w:rPr>
+                <m:t>3</m:t>
+              </m:r>
+            </m:sup>
+          </m:sSup>
+          <m:r>
+            <w:rPr>
+              <w:rFonts w:ascii="Cambria Math" w:eastAsiaTheme="minorEastAsia" w:hAnsi="Cambria Math"/>
+            </w:rPr>
+            <m:t>)</m:t>
+          </m:r>
+        </m:oMath>
+      </m:oMathPara>
+    </w:p>
+    <w:p>
+      <w:pPr>
+        <w:rPr>
+          <w:rFonts w:eastAsiaTheme="minorEastAsia"/>
+        </w:rPr>
+      </w:pPr>
+      <m:oMathPara>
+        <m:oMath>
+          <m:r>
+            <w:rPr>
+              <w:rFonts w:ascii="Cambria Math" w:eastAsiaTheme="minorEastAsia" w:hAnsi="Cambria Math"/>
+            </w:rPr>
+            <m:t>2</m:t>
+          </m:r>
+          <m:sSup>
+            <m:sSupPr>
+              <m:ctrlPr>
+                <w:rPr>
+                  <w:rFonts w:ascii="Cambria Math" w:eastAsiaTheme="minorEastAsia" w:hAnsi="Cambria Math"/>
+                  <w:i/>
+                </w:rPr>
+              </m:ctrlPr>
+            </m:sSupPr>
+            <m:e>
+              <m:r>
+                <w:rPr>
+                  <w:rFonts w:ascii="Cambria Math" w:eastAsiaTheme="minorEastAsia" w:hAnsi="Cambria Math"/>
+                </w:rPr>
+                <m:t>x</m:t>
+              </m:r>
+            </m:e>
+            <m:sup>
+              <m:r>
+                <w:rPr>
+                  <w:rFonts w:ascii="Cambria Math" w:eastAsiaTheme="minorEastAsia" w:hAnsi="Cambria Math"/>
+                </w:rPr>
+                <m:t>4</m:t>
+              </m:r>
+            </m:sup>
+          </m:sSup>
+          <m:r>
+            <w:rPr>
+              <w:rFonts w:ascii="Cambria Math" w:eastAsiaTheme="minorEastAsia" w:hAnsi="Cambria Math"/>
+            </w:rPr>
+            <m:t>≤C(6</m:t>
+          </m:r>
+          <m:sSup>
+            <m:sSupPr>
+              <m:ctrlPr>
+                <w:rPr>
+                  <w:rFonts w:ascii="Cambria Math" w:eastAsiaTheme="minorEastAsia" w:hAnsi="Cambria Math"/>
+                  <w:i/>
+                </w:rPr>
+              </m:ctrlPr>
+            </m:sSupPr>
+            <m:e>
+              <m:r>
+                <w:rPr>
+                  <w:rFonts w:ascii="Cambria Math" w:eastAsiaTheme="minorEastAsia" w:hAnsi="Cambria Math"/>
+                </w:rPr>
+                <m:t>x</m:t>
+              </m:r>
+            </m:e>
+            <m:sup>
+              <m:r>
+                <w:rPr>
+                  <w:rFonts w:ascii="Cambria Math" w:eastAsiaTheme="minorEastAsia" w:hAnsi="Cambria Math"/>
+                </w:rPr>
+                <m:t>3</m:t>
+              </m:r>
+            </m:sup>
+          </m:sSup>
+          <m:r>
+            <w:rPr>
+              <w:rFonts w:ascii="Cambria Math" w:eastAsiaTheme="minorEastAsia" w:hAnsi="Cambria Math"/>
+            </w:rPr>
+            <m:t>)</m:t>
+          </m:r>
+        </m:oMath>
+      </m:oMathPara>
+    </w:p>
+    <w:p>
+      <w:pPr>
+        <w:rPr>
+          <w:rFonts w:eastAsiaTheme="minorEastAsia"/>
+        </w:rPr>
+      </w:pPr>
+      <m:oMathPara>
+        <m:oMath>
+          <m:f>
+            <m:fPr>
+              <m:ctrlPr>
+                <w:rPr>
+                  <w:rFonts w:ascii="Cambria Math" w:eastAsiaTheme="minorEastAsia" w:hAnsi="Cambria Math"/>
+                  <w:i/>
+                </w:rPr>
+              </m:ctrlPr>
+            </m:fPr>
+            <m:num>
+              <m:r>
+                <w:rPr>
+                  <w:rFonts w:ascii="Cambria Math" w:eastAsiaTheme="minorEastAsia" w:hAnsi="Cambria Math"/>
+                </w:rPr>
+                <m:t>1</m:t>
+              </m:r>
+            </m:num>
+            <m:den>
+              <m:r>
+                <w:rPr>
+                  <w:rFonts w:ascii="Cambria Math" w:eastAsiaTheme="minorEastAsia" w:hAnsi="Cambria Math"/>
+                </w:rPr>
+                <m:t>3</m:t>
+              </m:r>
+            </m:den>
+          </m:f>
+          <m:r>
+            <w:rPr>
+              <w:rFonts w:ascii="Cambria Math" w:eastAsiaTheme="minorEastAsia" w:hAnsi="Cambria Math"/>
+            </w:rPr>
+            <m:t>x&lt;C</m:t>
+          </m:r>
+        </m:oMath>
+      </m:oMathPara>
+    </w:p>
+    <w:p>
+      <w:r>
+        <w:rPr>
+          <w:rFonts w:eastAsiaTheme="minorEastAsia"/>
+        </w:rPr>
+        <w:t xml:space="preserve">As </w:t>
+      </w:r>
+      <m:oMath>
+        <m:r>
+          <w:rPr>
+            <w:rFonts w:ascii="Cambria Math" w:eastAsiaTheme="minorEastAsia" w:hAnsi="Cambria Math"/>
+          </w:rPr>
+          <m:t>x</m:t>
+        </m:r>
+      </m:oMath>
+      <w:r>
+        <w:rPr>
+          <w:rFonts w:eastAsiaTheme="minorEastAsia"/>
+        </w:rPr>
+        <w:t xml:space="preserve"> increases, so does </w:t>
+      </w:r>
+      <m:oMath>
+        <m:f>
+          <m:fPr>
+            <m:ctrlPr>
+              <w:rPr>
+                <w:rFonts w:ascii="Cambria Math" w:eastAsiaTheme="minorEastAsia" w:hAnsi="Cambria Math"/>
+                <w:i/>
+              </w:rPr>
+            </m:ctrlPr>
+          </m:fPr>
+          <m:num>
+            <m:r>
+              <w:rPr>
+                <w:rFonts w:ascii="Cambria Math" w:eastAsiaTheme="minorEastAsia" w:hAnsi="Cambria Math"/>
+              </w:rPr>
+              <m:t>1</m:t>
+            </m:r>
+          </m:num>
+          <m:den>
+            <m:r>
+              <w:rPr>
+                <w:rFonts w:ascii="Cambria Math" w:eastAsiaTheme="minorEastAsia" w:hAnsi="Cambria Math"/>
+              </w:rPr>
+              <m:t>3</m:t>
+            </m:r>
+          </m:den>
+        </m:f>
+        <m:r>
+          <w:rPr>
+            <w:rFonts w:ascii="Cambria Math" w:eastAsiaTheme="minorEastAsia" w:hAnsi="Cambria Math"/>
+          </w:rPr>
+          <m:t>x</m:t>
+        </m:r>
+      </m:oMath>
+      <w:r>
+        <w:rPr>
+          <w:rFonts w:eastAsiaTheme="minorEastAsia"/>
+        </w:rPr>
+        <w:t xml:space="preserve">, this means that for any pair of witnesses </w:t>
+      </w:r>
+      <m:oMath>
+        <m:r>
+          <w:rPr>
+            <w:rFonts w:ascii="Cambria Math" w:eastAsiaTheme="minorEastAsia" w:hAnsi="Cambria Math"/>
+          </w:rPr>
+          <m:t>C</m:t>
+        </m:r>
+      </m:oMath>
+      <w:r>
+        <w:rPr>
+          <w:rFonts w:eastAsiaTheme="minorEastAsia"/>
+        </w:rPr>
+        <w:t xml:space="preserve"> and </w:t>
+      </w:r>
+      <m:oMath>
+        <m:r>
+          <w:rPr>
+            <w:rFonts w:ascii="Cambria Math" w:eastAsiaTheme="minorEastAsia" w:hAnsi="Cambria Math"/>
+          </w:rPr>
+          <m:t>k</m:t>
+        </m:r>
+      </m:oMath>
+      <w:r>
+        <w:rPr>
+          <w:rFonts w:eastAsiaTheme="minorEastAsia"/>
+        </w:rPr>
+        <w:t xml:space="preserve">, there exists a value for </w:t>
+      </w:r>
+      <m:oMath>
+        <m:r>
+          <w:rPr>
+            <w:rFonts w:ascii="Cambria Math" w:eastAsiaTheme="minorEastAsia" w:hAnsi="Cambria Math"/>
+          </w:rPr>
+          <m:t>x</m:t>
+        </m:r>
+      </m:oMath>
+      <w:r>
+        <w:rPr>
+          <w:rFonts w:eastAsiaTheme="minorEastAsia"/>
+        </w:rPr>
+        <w:t xml:space="preserve"> which will make </w:t>
+      </w:r>
+      <m:oMath>
+        <m:r>
+          <w:rPr>
+            <w:rFonts w:ascii="Cambria Math" w:eastAsiaTheme="minorEastAsia" w:hAnsi="Cambria Math"/>
+          </w:rPr>
+          <m:t>2</m:t>
+        </m:r>
+        <m:sSup>
+          <m:sSupPr>
+            <m:ctrlPr>
+              <w:rPr>
+                <w:rFonts w:ascii="Cambria Math" w:eastAsiaTheme="minorEastAsia" w:hAnsi="Cambria Math"/>
+                <w:i/>
+              </w:rPr>
+            </m:ctrlPr>
+          </m:sSupPr>
+          <m:e>
+            <m:r>
+              <w:rPr>
+                <w:rFonts w:ascii="Cambria Math" w:eastAsiaTheme="minorEastAsia" w:hAnsi="Cambria Math"/>
+              </w:rPr>
+              <m:t>x</m:t>
+            </m:r>
+          </m:e>
+          <m:sup>
+            <m:r>
+              <w:rPr>
+                <w:rFonts w:ascii="Cambria Math" w:eastAsiaTheme="minorEastAsia" w:hAnsi="Cambria Math"/>
+              </w:rPr>
+              <m:t>4</m:t>
+            </m:r>
+          </m:sup>
+        </m:sSup>
+      </m:oMath>
+      <w:r>
+        <w:rPr>
+          <w:rFonts w:eastAsiaTheme="minorEastAsia"/>
+        </w:rPr>
+        <w:t xml:space="preserve"> greater than </w:t>
+      </w:r>
+      <m:oMath>
+        <m:r>
+          <w:rPr>
+            <w:rFonts w:ascii="Cambria Math" w:eastAsiaTheme="minorEastAsia" w:hAnsi="Cambria Math"/>
+          </w:rPr>
+          <m:t>C(</m:t>
+        </m:r>
+        <m:sSup>
+          <m:sSupPr>
+            <m:ctrlPr>
+              <w:rPr>
+                <w:rFonts w:ascii="Cambria Math" w:eastAsiaTheme="minorEastAsia" w:hAnsi="Cambria Math"/>
+                <w:i/>
+              </w:rPr>
+            </m:ctrlPr>
+          </m:sSupPr>
+          <m:e>
+            <m:r>
+              <w:rPr>
+                <w:rFonts w:ascii="Cambria Math" w:eastAsiaTheme="minorEastAsia" w:hAnsi="Cambria Math"/>
+              </w:rPr>
+              <m:t>x</m:t>
+            </m:r>
+          </m:e>
+          <m:sup>
+            <m:r>
+              <w:rPr>
+                <w:rFonts w:ascii="Cambria Math" w:eastAsiaTheme="minorEastAsia" w:hAnsi="Cambria Math"/>
+              </w:rPr>
+              <m:t>3</m:t>
+            </m:r>
+          </m:sup>
+        </m:sSup>
+        <m:r>
+          <w:rPr>
+            <w:rFonts w:ascii="Cambria Math" w:eastAsiaTheme="minorEastAsia" w:hAnsi="Cambria Math"/>
+          </w:rPr>
+          <m:t>+3x+2</m:t>
+        </m:r>
+        <m:r>
+          <w:rPr>
+            <w:rFonts w:ascii="Cambria Math" w:eastAsiaTheme="minorEastAsia" w:hAnsi="Cambria Math"/>
+          </w:rPr>
+          <m:t>)</m:t>
+        </m:r>
+      </m:oMath>
+      <w:r>
+        <w:rPr>
+          <w:rFonts w:eastAsiaTheme="minorEastAsia"/>
+        </w:rPr>
+        <w:t xml:space="preserve">, meaning the statement </w:t>
+      </w:r>
+      <m:oMath>
+        <m:r>
+          <w:rPr>
+            <w:rFonts w:ascii="Cambria Math" w:hAnsi="Cambria Math"/>
+          </w:rPr>
+          <m:t>2</m:t>
+        </m:r>
+        <m:sSup>
+          <m:sSupPr>
+            <m:ctrlPr>
+              <w:rPr>
+                <w:rFonts w:ascii="Cambria Math" w:hAnsi="Cambria Math"/>
+                <w:i/>
+              </w:rPr>
+            </m:ctrlPr>
+          </m:sSupPr>
+          <m:e>
+            <m:r>
+              <w:rPr>
+                <w:rFonts w:ascii="Cambria Math" w:hAnsi="Cambria Math"/>
+              </w:rPr>
+              <m:t>x</m:t>
+            </m:r>
+          </m:e>
+          <m:sup>
+            <m:r>
+              <w:rPr>
+                <w:rFonts w:ascii="Cambria Math" w:hAnsi="Cambria Math"/>
+              </w:rPr>
+              <m:t>4</m:t>
+            </m:r>
+          </m:sup>
+        </m:sSup>
+      </m:oMath>
+      <w:r>
+        <w:rPr>
+          <w:rFonts w:eastAsiaTheme="minorEastAsia"/>
+        </w:rPr>
+        <w:t xml:space="preserve"> is </w:t>
+      </w:r>
+      <m:oMath>
+        <m:r>
+          <w:rPr>
+            <w:rFonts w:ascii="Cambria Math" w:eastAsiaTheme="minorEastAsia" w:hAnsi="Cambria Math"/>
+          </w:rPr>
+          <m:t>O(</m:t>
+        </m:r>
+        <m:sSup>
+          <m:sSupPr>
+            <m:ctrlPr>
+              <w:rPr>
+                <w:rFonts w:ascii="Cambria Math" w:eastAsiaTheme="minorEastAsia" w:hAnsi="Cambria Math"/>
+                <w:i/>
+              </w:rPr>
+            </m:ctrlPr>
+          </m:sSupPr>
+          <m:e>
+            <m:r>
+              <w:rPr>
+                <w:rFonts w:ascii="Cambria Math" w:eastAsiaTheme="minorEastAsia" w:hAnsi="Cambria Math"/>
+              </w:rPr>
+              <m:t>x</m:t>
+            </m:r>
+          </m:e>
+          <m:sup>
+            <m:r>
+              <w:rPr>
+                <w:rFonts w:ascii="Cambria Math" w:eastAsiaTheme="minorEastAsia" w:hAnsi="Cambria Math"/>
+              </w:rPr>
+              <m:t>3</m:t>
+            </m:r>
+          </m:sup>
+        </m:sSup>
+        <m:r>
+          <w:rPr>
+            <w:rFonts w:ascii="Cambria Math" w:eastAsiaTheme="minorEastAsia" w:hAnsi="Cambria Math"/>
+          </w:rPr>
+          <m:t>+3x+2)</m:t>
+        </m:r>
+      </m:oMath>
+      <w:r>
+        <w:rPr>
+          <w:rFonts w:eastAsiaTheme="minorEastAsia"/>
+        </w:rPr>
+        <w:t xml:space="preserve"> is not t</w:t>
+      </w:r>
+      <w:r>
+        <w:rPr>
+          <w:rFonts w:eastAsiaTheme="minorEastAsia"/>
+        </w:rPr>
+        <w:t>rue.</w:t>
+      </w:r>
     </w:p>
     <w:p>
       <w:pPr>
@@ -390,6 +1119,795 @@
     </w:p>
     <w:p>
       <w:pPr>
+        <w:rPr>
+          <w:rFonts w:eastAsiaTheme="minorEastAsia"/>
+        </w:rPr>
+      </w:pPr>
+      <m:oMathPara>
+        <m:oMath>
+          <m:r>
+            <w:rPr>
+              <w:rFonts w:ascii="Cambria Math" w:eastAsiaTheme="minorEastAsia" w:hAnsi="Cambria Math"/>
+            </w:rPr>
+            <m:t>4</m:t>
+          </m:r>
+          <m:sSup>
+            <m:sSupPr>
+              <m:ctrlPr>
+                <w:rPr>
+                  <w:rFonts w:ascii="Cambria Math" w:eastAsiaTheme="minorEastAsia" w:hAnsi="Cambria Math"/>
+                  <w:i/>
+                </w:rPr>
+              </m:ctrlPr>
+            </m:sSupPr>
+            <m:e>
+              <m:r>
+                <w:rPr>
+                  <w:rFonts w:ascii="Cambria Math" w:eastAsiaTheme="minorEastAsia" w:hAnsi="Cambria Math"/>
+                </w:rPr>
+                <m:t>x</m:t>
+              </m:r>
+            </m:e>
+            <m:sup>
+              <m:r>
+                <w:rPr>
+                  <w:rFonts w:ascii="Cambria Math" w:eastAsiaTheme="minorEastAsia" w:hAnsi="Cambria Math"/>
+                </w:rPr>
+                <m:t>3</m:t>
+              </m:r>
+            </m:sup>
+          </m:sSup>
+          <m:r>
+            <w:rPr>
+              <w:rFonts w:ascii="Cambria Math" w:eastAsiaTheme="minorEastAsia" w:hAnsi="Cambria Math"/>
+            </w:rPr>
+            <m:t>+</m:t>
+          </m:r>
+          <m:sSup>
+            <m:sSupPr>
+              <m:ctrlPr>
+                <w:rPr>
+                  <w:rFonts w:ascii="Cambria Math" w:eastAsiaTheme="minorEastAsia" w:hAnsi="Cambria Math"/>
+                  <w:i/>
+                </w:rPr>
+              </m:ctrlPr>
+            </m:sSupPr>
+            <m:e>
+              <m:r>
+                <w:rPr>
+                  <w:rFonts w:ascii="Cambria Math" w:eastAsiaTheme="minorEastAsia" w:hAnsi="Cambria Math"/>
+                </w:rPr>
+                <m:t>x</m:t>
+              </m:r>
+            </m:e>
+            <m:sup>
+              <m:r>
+                <w:rPr>
+                  <w:rFonts w:ascii="Cambria Math" w:eastAsiaTheme="minorEastAsia" w:hAnsi="Cambria Math"/>
+                </w:rPr>
+                <m:t>2</m:t>
+              </m:r>
+            </m:sup>
+          </m:sSup>
+          <m:func>
+            <m:funcPr>
+              <m:ctrlPr>
+                <w:rPr>
+                  <w:rFonts w:ascii="Cambria Math" w:eastAsiaTheme="minorEastAsia" w:hAnsi="Cambria Math"/>
+                  <w:i/>
+                </w:rPr>
+              </m:ctrlPr>
+            </m:funcPr>
+            <m:fName>
+              <m:r>
+                <m:rPr>
+                  <m:sty m:val="p"/>
+                </m:rPr>
+                <w:rPr>
+                  <w:rFonts w:ascii="Cambria Math" w:eastAsiaTheme="minorEastAsia" w:hAnsi="Cambria Math"/>
+                </w:rPr>
+                <m:t>log</m:t>
+              </m:r>
+            </m:fName>
+            <m:e>
+              <m:r>
+                <w:rPr>
+                  <w:rFonts w:ascii="Cambria Math" w:eastAsiaTheme="minorEastAsia" w:hAnsi="Cambria Math"/>
+                </w:rPr>
+                <m:t>x</m:t>
+              </m:r>
+            </m:e>
+          </m:func>
+          <m:r>
+            <w:rPr>
+              <w:rFonts w:ascii="Cambria Math" w:eastAsiaTheme="minorEastAsia" w:hAnsi="Cambria Math"/>
+            </w:rPr>
+            <m:t>+1≤C</m:t>
+          </m:r>
+          <m:sSup>
+            <m:sSupPr>
+              <m:ctrlPr>
+                <w:rPr>
+                  <w:rFonts w:ascii="Cambria Math" w:eastAsiaTheme="minorEastAsia" w:hAnsi="Cambria Math"/>
+                  <w:i/>
+                </w:rPr>
+              </m:ctrlPr>
+            </m:sSupPr>
+            <m:e>
+              <m:r>
+                <w:rPr>
+                  <w:rFonts w:ascii="Cambria Math" w:eastAsiaTheme="minorEastAsia" w:hAnsi="Cambria Math"/>
+                </w:rPr>
+                <m:t>x</m:t>
+              </m:r>
+            </m:e>
+            <m:sup>
+              <m:r>
+                <w:rPr>
+                  <w:rFonts w:ascii="Cambria Math" w:eastAsiaTheme="minorEastAsia" w:hAnsi="Cambria Math"/>
+                </w:rPr>
+                <m:t>3</m:t>
+              </m:r>
+            </m:sup>
+          </m:sSup>
+        </m:oMath>
+      </m:oMathPara>
+    </w:p>
+    <w:p>
+      <w:pPr>
+        <w:rPr>
+          <w:rFonts w:eastAsiaTheme="minorEastAsia"/>
+        </w:rPr>
+      </w:pPr>
+      <m:oMathPara>
+        <m:oMath>
+          <m:r>
+            <w:rPr>
+              <w:rFonts w:ascii="Cambria Math" w:eastAsiaTheme="minorEastAsia" w:hAnsi="Cambria Math"/>
+            </w:rPr>
+            <m:t>4+</m:t>
+          </m:r>
+          <m:f>
+            <m:fPr>
+              <m:ctrlPr>
+                <w:rPr>
+                  <w:rFonts w:ascii="Cambria Math" w:eastAsiaTheme="minorEastAsia" w:hAnsi="Cambria Math"/>
+                  <w:i/>
+                </w:rPr>
+              </m:ctrlPr>
+            </m:fPr>
+            <m:num>
+              <m:func>
+                <m:funcPr>
+                  <m:ctrlPr>
+                    <w:rPr>
+                      <w:rFonts w:ascii="Cambria Math" w:eastAsiaTheme="minorEastAsia" w:hAnsi="Cambria Math"/>
+                      <w:i/>
+                    </w:rPr>
+                  </m:ctrlPr>
+                </m:funcPr>
+                <m:fName>
+                  <m:r>
+                    <m:rPr>
+                      <m:sty m:val="p"/>
+                    </m:rPr>
+                    <w:rPr>
+                      <w:rFonts w:ascii="Cambria Math" w:eastAsiaTheme="minorEastAsia" w:hAnsi="Cambria Math"/>
+                    </w:rPr>
+                    <m:t>log</m:t>
+                  </m:r>
+                </m:fName>
+                <m:e>
+                  <m:r>
+                    <w:rPr>
+                      <w:rFonts w:ascii="Cambria Math" w:eastAsiaTheme="minorEastAsia" w:hAnsi="Cambria Math"/>
+                    </w:rPr>
+                    <m:t>x</m:t>
+                  </m:r>
+                </m:e>
+              </m:func>
+            </m:num>
+            <m:den>
+              <m:r>
+                <w:rPr>
+                  <w:rFonts w:ascii="Cambria Math" w:eastAsiaTheme="minorEastAsia" w:hAnsi="Cambria Math"/>
+                </w:rPr>
+                <m:t>x</m:t>
+              </m:r>
+            </m:den>
+          </m:f>
+          <m:r>
+            <w:rPr>
+              <w:rFonts w:ascii="Cambria Math" w:eastAsiaTheme="minorEastAsia" w:hAnsi="Cambria Math"/>
+            </w:rPr>
+            <m:t>+</m:t>
+          </m:r>
+          <m:f>
+            <m:fPr>
+              <m:ctrlPr>
+                <w:rPr>
+                  <w:rFonts w:ascii="Cambria Math" w:eastAsiaTheme="minorEastAsia" w:hAnsi="Cambria Math"/>
+                  <w:i/>
+                </w:rPr>
+              </m:ctrlPr>
+            </m:fPr>
+            <m:num>
+              <m:r>
+                <w:rPr>
+                  <w:rFonts w:ascii="Cambria Math" w:eastAsiaTheme="minorEastAsia" w:hAnsi="Cambria Math"/>
+                </w:rPr>
+                <m:t>1</m:t>
+              </m:r>
+            </m:num>
+            <m:den>
+              <m:sSup>
+                <m:sSupPr>
+                  <m:ctrlPr>
+                    <w:rPr>
+                      <w:rFonts w:ascii="Cambria Math" w:eastAsiaTheme="minorEastAsia" w:hAnsi="Cambria Math"/>
+                      <w:i/>
+                    </w:rPr>
+                  </m:ctrlPr>
+                </m:sSupPr>
+                <m:e>
+                  <m:r>
+                    <w:rPr>
+                      <w:rFonts w:ascii="Cambria Math" w:eastAsiaTheme="minorEastAsia" w:hAnsi="Cambria Math"/>
+                    </w:rPr>
+                    <m:t>x</m:t>
+                  </m:r>
+                </m:e>
+                <m:sup>
+                  <m:r>
+                    <w:rPr>
+                      <w:rFonts w:ascii="Cambria Math" w:eastAsiaTheme="minorEastAsia" w:hAnsi="Cambria Math"/>
+                    </w:rPr>
+                    <m:t>3</m:t>
+                  </m:r>
+                </m:sup>
+              </m:sSup>
+            </m:den>
+          </m:f>
+          <m:r>
+            <w:rPr>
+              <w:rFonts w:ascii="Cambria Math" w:eastAsiaTheme="minorEastAsia" w:hAnsi="Cambria Math"/>
+            </w:rPr>
+            <m:t>≤C</m:t>
+          </m:r>
+        </m:oMath>
+      </m:oMathPara>
+    </w:p>
+    <w:p>
+      <w:pPr>
+        <w:rPr>
+          <w:rFonts w:eastAsiaTheme="minorEastAsia"/>
+        </w:rPr>
+      </w:pPr>
+      <m:oMath>
+        <m:f>
+          <m:fPr>
+            <m:ctrlPr>
+              <w:rPr>
+                <w:rFonts w:ascii="Cambria Math" w:eastAsiaTheme="minorEastAsia" w:hAnsi="Cambria Math"/>
+                <w:i/>
+              </w:rPr>
+            </m:ctrlPr>
+          </m:fPr>
+          <m:num>
+            <m:r>
+              <w:rPr>
+                <w:rFonts w:ascii="Cambria Math" w:eastAsiaTheme="minorEastAsia" w:hAnsi="Cambria Math"/>
+              </w:rPr>
+              <m:t>1</m:t>
+            </m:r>
+          </m:num>
+          <m:den>
+            <m:sSup>
+              <m:sSupPr>
+                <m:ctrlPr>
+                  <w:rPr>
+                    <w:rFonts w:ascii="Cambria Math" w:eastAsiaTheme="minorEastAsia" w:hAnsi="Cambria Math"/>
+                    <w:i/>
+                  </w:rPr>
+                </m:ctrlPr>
+              </m:sSupPr>
+              <m:e>
+                <m:r>
+                  <w:rPr>
+                    <w:rFonts w:ascii="Cambria Math" w:eastAsiaTheme="minorEastAsia" w:hAnsi="Cambria Math"/>
+                  </w:rPr>
+                  <m:t>x</m:t>
+                </m:r>
+              </m:e>
+              <m:sup>
+                <m:r>
+                  <w:rPr>
+                    <w:rFonts w:ascii="Cambria Math" w:eastAsiaTheme="minorEastAsia" w:hAnsi="Cambria Math"/>
+                  </w:rPr>
+                  <m:t>3</m:t>
+                </m:r>
+              </m:sup>
+            </m:sSup>
+          </m:den>
+        </m:f>
+      </m:oMath>
+      <w:r>
+        <w:rPr>
+          <w:rFonts w:eastAsiaTheme="minorEastAsia"/>
+        </w:rPr>
+        <w:t xml:space="preserve"> decreases as </w:t>
+      </w:r>
+      <m:oMath>
+        <m:r>
+          <w:rPr>
+            <w:rFonts w:ascii="Cambria Math" w:eastAsiaTheme="minorEastAsia" w:hAnsi="Cambria Math"/>
+          </w:rPr>
+          <m:t>x</m:t>
+        </m:r>
+      </m:oMath>
+      <w:r>
+        <w:rPr>
+          <w:rFonts w:eastAsiaTheme="minorEastAsia"/>
+        </w:rPr>
+        <w:t xml:space="preserve"> increases for </w:t>
+      </w:r>
+      <m:oMath>
+        <m:r>
+          <w:rPr>
+            <w:rFonts w:ascii="Cambria Math" w:eastAsiaTheme="minorEastAsia" w:hAnsi="Cambria Math"/>
+          </w:rPr>
+          <m:t>x&gt;0</m:t>
+        </m:r>
+      </m:oMath>
+      <w:r>
+        <w:rPr>
+          <w:rFonts w:eastAsiaTheme="minorEastAsia"/>
+        </w:rPr>
+        <w:t>,</w:t>
+      </w:r>
+      <w:r>
+        <w:rPr>
+          <w:rFonts w:eastAsiaTheme="minorEastAsia"/>
+        </w:rPr>
+        <w:t xml:space="preserve"> </w:t>
+      </w:r>
+      <w:r>
+        <w:rPr>
+          <w:rFonts w:eastAsiaTheme="minorEastAsia"/>
+        </w:rPr>
+        <w:t xml:space="preserve">as </w:t>
+      </w:r>
+      <m:oMath>
+        <m:r>
+          <w:rPr>
+            <w:rFonts w:ascii="Cambria Math" w:eastAsiaTheme="minorEastAsia" w:hAnsi="Cambria Math"/>
+          </w:rPr>
+          <m:t>x&lt;</m:t>
+        </m:r>
+        <m:func>
+          <m:funcPr>
+            <m:ctrlPr>
+              <w:rPr>
+                <w:rFonts w:ascii="Cambria Math" w:eastAsiaTheme="minorEastAsia" w:hAnsi="Cambria Math"/>
+                <w:i/>
+              </w:rPr>
+            </m:ctrlPr>
+          </m:funcPr>
+          <m:fName>
+            <m:r>
+              <m:rPr>
+                <m:sty m:val="p"/>
+              </m:rPr>
+              <w:rPr>
+                <w:rFonts w:ascii="Cambria Math" w:eastAsiaTheme="minorEastAsia" w:hAnsi="Cambria Math"/>
+              </w:rPr>
+              <m:t>log</m:t>
+            </m:r>
+          </m:fName>
+          <m:e>
+            <m:r>
+              <w:rPr>
+                <w:rFonts w:ascii="Cambria Math" w:eastAsiaTheme="minorEastAsia" w:hAnsi="Cambria Math"/>
+              </w:rPr>
+              <m:t>x</m:t>
+            </m:r>
+          </m:e>
+        </m:func>
+      </m:oMath>
+      <w:r>
+        <w:rPr>
+          <w:rFonts w:eastAsiaTheme="minorEastAsia"/>
+        </w:rPr>
+        <w:t xml:space="preserve"> </w:t>
+      </w:r>
+      <w:r>
+        <w:rPr>
+          <w:rFonts w:eastAsiaTheme="minorEastAsia"/>
+        </w:rPr>
+        <w:t>for</w:t>
+      </w:r>
+      <w:r>
+        <w:rPr>
+          <w:rFonts w:eastAsiaTheme="minorEastAsia"/>
+        </w:rPr>
+        <w:t xml:space="preserve"> </w:t>
+      </w:r>
+      <m:oMath>
+        <m:r>
+          <w:rPr>
+            <w:rFonts w:ascii="Cambria Math" w:eastAsiaTheme="minorEastAsia" w:hAnsi="Cambria Math"/>
+          </w:rPr>
+          <m:t>x</m:t>
+        </m:r>
+        <m:r>
+          <w:rPr>
+            <w:rFonts w:ascii="Cambria Math" w:eastAsiaTheme="minorEastAsia" w:hAnsi="Cambria Math"/>
+          </w:rPr>
+          <m:t>≥1</m:t>
+        </m:r>
+      </m:oMath>
+      <w:r>
+        <w:rPr>
+          <w:rFonts w:eastAsiaTheme="minorEastAsia"/>
+        </w:rPr>
+        <w:t xml:space="preserve"> (</w:t>
+      </w:r>
+      <m:oMath>
+        <m:func>
+          <m:funcPr>
+            <m:ctrlPr>
+              <w:rPr>
+                <w:rFonts w:ascii="Cambria Math" w:eastAsiaTheme="minorEastAsia" w:hAnsi="Cambria Math"/>
+                <w:i/>
+              </w:rPr>
+            </m:ctrlPr>
+          </m:funcPr>
+          <m:fName>
+            <m:r>
+              <m:rPr>
+                <m:sty m:val="p"/>
+              </m:rPr>
+              <w:rPr>
+                <w:rFonts w:ascii="Cambria Math" w:eastAsiaTheme="minorEastAsia" w:hAnsi="Cambria Math"/>
+              </w:rPr>
+              <m:t>log</m:t>
+            </m:r>
+          </m:fName>
+          <m:e>
+            <m:r>
+              <w:rPr>
+                <w:rFonts w:ascii="Cambria Math" w:eastAsiaTheme="minorEastAsia" w:hAnsi="Cambria Math"/>
+              </w:rPr>
+              <m:t>0</m:t>
+            </m:r>
+          </m:e>
+        </m:func>
+      </m:oMath>
+      <w:r>
+        <w:rPr>
+          <w:rFonts w:eastAsiaTheme="minorEastAsia"/>
+        </w:rPr>
+        <w:t xml:space="preserve"> is undefined). For the witnesses this means that taking a value of </w:t>
+      </w:r>
+      <m:oMath>
+        <m:r>
+          <w:rPr>
+            <w:rFonts w:ascii="Cambria Math" w:eastAsiaTheme="minorEastAsia" w:hAnsi="Cambria Math"/>
+          </w:rPr>
+          <m:t>k=1</m:t>
+        </m:r>
+      </m:oMath>
+      <w:r>
+        <w:rPr>
+          <w:rFonts w:eastAsiaTheme="minorEastAsia"/>
+        </w:rPr>
+        <w:t xml:space="preserve"> yields </w:t>
+      </w:r>
+      <m:oMath>
+        <m:r>
+          <w:rPr>
+            <w:rFonts w:ascii="Cambria Math" w:eastAsiaTheme="minorEastAsia" w:hAnsi="Cambria Math"/>
+          </w:rPr>
+          <m:t>4+</m:t>
+        </m:r>
+        <m:f>
+          <m:fPr>
+            <m:ctrlPr>
+              <w:rPr>
+                <w:rFonts w:ascii="Cambria Math" w:eastAsiaTheme="minorEastAsia" w:hAnsi="Cambria Math"/>
+                <w:i/>
+              </w:rPr>
+            </m:ctrlPr>
+          </m:fPr>
+          <m:num>
+            <m:func>
+              <m:funcPr>
+                <m:ctrlPr>
+                  <w:rPr>
+                    <w:rFonts w:ascii="Cambria Math" w:eastAsiaTheme="minorEastAsia" w:hAnsi="Cambria Math"/>
+                    <w:i/>
+                  </w:rPr>
+                </m:ctrlPr>
+              </m:funcPr>
+              <m:fName>
+                <m:r>
+                  <m:rPr>
+                    <m:sty m:val="p"/>
+                  </m:rPr>
+                  <w:rPr>
+                    <w:rFonts w:ascii="Cambria Math" w:eastAsiaTheme="minorEastAsia" w:hAnsi="Cambria Math"/>
+                  </w:rPr>
+                  <m:t>log</m:t>
+                </m:r>
+              </m:fName>
+              <m:e>
+                <m:r>
+                  <w:rPr>
+                    <w:rFonts w:ascii="Cambria Math" w:eastAsiaTheme="minorEastAsia" w:hAnsi="Cambria Math"/>
+                  </w:rPr>
+                  <m:t>1</m:t>
+                </m:r>
+              </m:e>
+            </m:func>
+          </m:num>
+          <m:den>
+            <m:r>
+              <w:rPr>
+                <w:rFonts w:ascii="Cambria Math" w:eastAsiaTheme="minorEastAsia" w:hAnsi="Cambria Math"/>
+              </w:rPr>
+              <m:t>1</m:t>
+            </m:r>
+          </m:den>
+        </m:f>
+        <m:r>
+          <w:rPr>
+            <w:rFonts w:ascii="Cambria Math" w:eastAsiaTheme="minorEastAsia" w:hAnsi="Cambria Math"/>
+          </w:rPr>
+          <m:t>+</m:t>
+        </m:r>
+        <m:f>
+          <m:fPr>
+            <m:ctrlPr>
+              <w:rPr>
+                <w:rFonts w:ascii="Cambria Math" w:eastAsiaTheme="minorEastAsia" w:hAnsi="Cambria Math"/>
+                <w:i/>
+              </w:rPr>
+            </m:ctrlPr>
+          </m:fPr>
+          <m:num>
+            <m:r>
+              <w:rPr>
+                <w:rFonts w:ascii="Cambria Math" w:eastAsiaTheme="minorEastAsia" w:hAnsi="Cambria Math"/>
+              </w:rPr>
+              <m:t>1</m:t>
+            </m:r>
+          </m:num>
+          <m:den>
+            <m:r>
+              <w:rPr>
+                <w:rFonts w:ascii="Cambria Math" w:eastAsiaTheme="minorEastAsia" w:hAnsi="Cambria Math"/>
+              </w:rPr>
+              <m:t>1</m:t>
+            </m:r>
+          </m:den>
+        </m:f>
+        <m:r>
+          <w:rPr>
+            <w:rFonts w:ascii="Cambria Math" w:eastAsiaTheme="minorEastAsia" w:hAnsi="Cambria Math"/>
+          </w:rPr>
+          <m:t>≤C</m:t>
+        </m:r>
+      </m:oMath>
+      <w:r>
+        <w:rPr>
+          <w:rFonts w:eastAsiaTheme="minorEastAsia"/>
+        </w:rPr>
+        <w:t xml:space="preserve">, or </w:t>
+      </w:r>
+      <m:oMath>
+        <m:r>
+          <w:rPr>
+            <w:rFonts w:ascii="Cambria Math" w:eastAsiaTheme="minorEastAsia" w:hAnsi="Cambria Math"/>
+          </w:rPr>
+          <m:t>5≤C</m:t>
+        </m:r>
+      </m:oMath>
+      <w:r>
+        <w:rPr>
+          <w:rFonts w:eastAsiaTheme="minorEastAsia"/>
+        </w:rPr>
+        <w:t xml:space="preserve">, thus </w:t>
+      </w:r>
+      <m:oMath>
+        <m:r>
+          <w:rPr>
+            <w:rFonts w:ascii="Cambria Math" w:eastAsiaTheme="minorEastAsia" w:hAnsi="Cambria Math"/>
+          </w:rPr>
+          <m:t>C=5</m:t>
+        </m:r>
+      </m:oMath>
+      <w:r>
+        <w:rPr>
+          <w:rFonts w:eastAsiaTheme="minorEastAsia"/>
+        </w:rPr>
+        <w:t xml:space="preserve"> can be used. The witnesses </w:t>
+      </w:r>
+      <m:oMath>
+        <m:r>
+          <w:rPr>
+            <w:rFonts w:ascii="Cambria Math" w:eastAsiaTheme="minorEastAsia" w:hAnsi="Cambria Math"/>
+          </w:rPr>
+          <m:t>k=1,C=5</m:t>
+        </m:r>
+      </m:oMath>
+      <w:r>
+        <w:rPr>
+          <w:rFonts w:eastAsiaTheme="minorEastAsia"/>
+        </w:rPr>
+        <w:t xml:space="preserve"> show that </w:t>
+      </w:r>
+      <m:oMath>
+        <m:r>
+          <w:rPr>
+            <w:rFonts w:ascii="Cambria Math" w:eastAsiaTheme="minorEastAsia" w:hAnsi="Cambria Math"/>
+          </w:rPr>
+          <m:t>4</m:t>
+        </m:r>
+        <m:sSup>
+          <m:sSupPr>
+            <m:ctrlPr>
+              <w:rPr>
+                <w:rFonts w:ascii="Cambria Math" w:eastAsiaTheme="minorEastAsia" w:hAnsi="Cambria Math"/>
+                <w:i/>
+              </w:rPr>
+            </m:ctrlPr>
+          </m:sSupPr>
+          <m:e>
+            <m:r>
+              <w:rPr>
+                <w:rFonts w:ascii="Cambria Math" w:eastAsiaTheme="minorEastAsia" w:hAnsi="Cambria Math"/>
+              </w:rPr>
+              <m:t>x</m:t>
+            </m:r>
+          </m:e>
+          <m:sup>
+            <m:r>
+              <w:rPr>
+                <w:rFonts w:ascii="Cambria Math" w:eastAsiaTheme="minorEastAsia" w:hAnsi="Cambria Math"/>
+              </w:rPr>
+              <m:t>3</m:t>
+            </m:r>
+          </m:sup>
+        </m:sSup>
+        <m:r>
+          <w:rPr>
+            <w:rFonts w:ascii="Cambria Math" w:eastAsiaTheme="minorEastAsia" w:hAnsi="Cambria Math"/>
+          </w:rPr>
+          <m:t>+</m:t>
+        </m:r>
+        <m:sSup>
+          <m:sSupPr>
+            <m:ctrlPr>
+              <w:rPr>
+                <w:rFonts w:ascii="Cambria Math" w:eastAsiaTheme="minorEastAsia" w:hAnsi="Cambria Math"/>
+                <w:i/>
+              </w:rPr>
+            </m:ctrlPr>
+          </m:sSupPr>
+          <m:e>
+            <m:r>
+              <w:rPr>
+                <w:rFonts w:ascii="Cambria Math" w:eastAsiaTheme="minorEastAsia" w:hAnsi="Cambria Math"/>
+              </w:rPr>
+              <m:t>x</m:t>
+            </m:r>
+          </m:e>
+          <m:sup>
+            <m:r>
+              <w:rPr>
+                <w:rFonts w:ascii="Cambria Math" w:eastAsiaTheme="minorEastAsia" w:hAnsi="Cambria Math"/>
+              </w:rPr>
+              <m:t>2</m:t>
+            </m:r>
+          </m:sup>
+        </m:sSup>
+        <m:r>
+          <w:rPr>
+            <w:rFonts w:ascii="Cambria Math" w:eastAsiaTheme="minorEastAsia" w:hAnsi="Cambria Math"/>
+          </w:rPr>
+          <m:t>∙</m:t>
+        </m:r>
+        <m:func>
+          <m:funcPr>
+            <m:ctrlPr>
+              <w:rPr>
+                <w:rFonts w:ascii="Cambria Math" w:eastAsiaTheme="minorEastAsia" w:hAnsi="Cambria Math"/>
+                <w:i/>
+              </w:rPr>
+            </m:ctrlPr>
+          </m:funcPr>
+          <m:fName>
+            <m:r>
+              <m:rPr>
+                <m:sty m:val="p"/>
+              </m:rPr>
+              <w:rPr>
+                <w:rFonts w:ascii="Cambria Math" w:eastAsiaTheme="minorEastAsia" w:hAnsi="Cambria Math"/>
+              </w:rPr>
+              <m:t>log</m:t>
+            </m:r>
+          </m:fName>
+          <m:e>
+            <m:r>
+              <w:rPr>
+                <w:rFonts w:ascii="Cambria Math" w:eastAsiaTheme="minorEastAsia" w:hAnsi="Cambria Math"/>
+              </w:rPr>
+              <m:t>x</m:t>
+            </m:r>
+          </m:e>
+        </m:func>
+        <m:r>
+          <w:rPr>
+            <w:rFonts w:ascii="Cambria Math" w:eastAsiaTheme="minorEastAsia" w:hAnsi="Cambria Math"/>
+          </w:rPr>
+          <m:t>+1</m:t>
+        </m:r>
+      </m:oMath>
+      <w:r>
+        <w:rPr>
+          <w:rFonts w:eastAsiaTheme="minorEastAsia"/>
+        </w:rPr>
+        <w:t xml:space="preserve"> is </w:t>
+      </w:r>
+      <m:oMath>
+        <m:r>
+          <w:rPr>
+            <w:rFonts w:ascii="Cambria Math" w:eastAsiaTheme="minorEastAsia" w:hAnsi="Cambria Math"/>
+          </w:rPr>
+          <m:t>O(</m:t>
+        </m:r>
+        <m:sSup>
+          <m:sSupPr>
+            <m:ctrlPr>
+              <w:rPr>
+                <w:rFonts w:ascii="Cambria Math" w:eastAsiaTheme="minorEastAsia" w:hAnsi="Cambria Math"/>
+                <w:i/>
+              </w:rPr>
+            </m:ctrlPr>
+          </m:sSupPr>
+          <m:e>
+            <m:r>
+              <w:rPr>
+                <w:rFonts w:ascii="Cambria Math" w:eastAsiaTheme="minorEastAsia" w:hAnsi="Cambria Math"/>
+              </w:rPr>
+              <m:t>x</m:t>
+            </m:r>
+          </m:e>
+          <m:sup>
+            <m:r>
+              <w:rPr>
+                <w:rFonts w:ascii="Cambria Math" w:eastAsiaTheme="minorEastAsia" w:hAnsi="Cambria Math"/>
+              </w:rPr>
+              <m:t>3</m:t>
+            </m:r>
+          </m:sup>
+        </m:sSup>
+        <m:r>
+          <w:rPr>
+            <w:rFonts w:ascii="Cambria Math" w:eastAsiaTheme="minorEastAsia" w:hAnsi="Cambria Math"/>
+          </w:rPr>
+          <m:t>)</m:t>
+        </m:r>
+      </m:oMath>
+      <w:r>
+        <w:rPr>
+          <w:rFonts w:eastAsiaTheme="minorEastAsia"/>
+        </w:rPr>
+        <w:t>.</w:t>
+      </w:r>
+    </w:p>
+    <w:p>
+      <w:pPr>
         <w:pStyle w:val="ListParagraph"/>
         <w:numPr>
           <w:ilvl w:val="0"/>
@@ -488,6 +2006,422 @@
           <m:t>)</m:t>
         </m:r>
       </m:oMath>
+    </w:p>
+    <w:p>
+      <w:pPr>
+        <w:rPr>
+          <w:rFonts w:eastAsiaTheme="minorEastAsia"/>
+        </w:rPr>
+      </w:pPr>
+      <m:oMathPara>
+        <m:oMath>
+          <m:r>
+            <w:rPr>
+              <w:rFonts w:ascii="Cambria Math" w:eastAsiaTheme="minorEastAsia" w:hAnsi="Cambria Math"/>
+            </w:rPr>
+            <m:t>3</m:t>
+          </m:r>
+          <m:sSup>
+            <m:sSupPr>
+              <m:ctrlPr>
+                <w:rPr>
+                  <w:rFonts w:ascii="Cambria Math" w:eastAsiaTheme="minorEastAsia" w:hAnsi="Cambria Math"/>
+                  <w:i/>
+                </w:rPr>
+              </m:ctrlPr>
+            </m:sSupPr>
+            <m:e>
+              <m:r>
+                <w:rPr>
+                  <w:rFonts w:ascii="Cambria Math" w:eastAsiaTheme="minorEastAsia" w:hAnsi="Cambria Math"/>
+                </w:rPr>
+                <m:t>x</m:t>
+              </m:r>
+            </m:e>
+            <m:sup>
+              <m:r>
+                <w:rPr>
+                  <w:rFonts w:ascii="Cambria Math" w:eastAsiaTheme="minorEastAsia" w:hAnsi="Cambria Math"/>
+                </w:rPr>
+                <m:t>2</m:t>
+              </m:r>
+            </m:sup>
+          </m:sSup>
+          <m:r>
+            <w:rPr>
+              <w:rFonts w:ascii="Cambria Math" w:eastAsiaTheme="minorEastAsia" w:hAnsi="Cambria Math"/>
+            </w:rPr>
+            <m:t>+7x+1&gt;C(x</m:t>
+          </m:r>
+          <m:func>
+            <m:funcPr>
+              <m:ctrlPr>
+                <w:rPr>
+                  <w:rFonts w:ascii="Cambria Math" w:eastAsiaTheme="minorEastAsia" w:hAnsi="Cambria Math"/>
+                  <w:i/>
+                </w:rPr>
+              </m:ctrlPr>
+            </m:funcPr>
+            <m:fName>
+              <m:r>
+                <m:rPr>
+                  <m:sty m:val="p"/>
+                </m:rPr>
+                <w:rPr>
+                  <w:rFonts w:ascii="Cambria Math" w:eastAsiaTheme="minorEastAsia" w:hAnsi="Cambria Math"/>
+                </w:rPr>
+                <m:t>log</m:t>
+              </m:r>
+            </m:fName>
+            <m:e>
+              <m:r>
+                <w:rPr>
+                  <w:rFonts w:ascii="Cambria Math" w:eastAsiaTheme="minorEastAsia" w:hAnsi="Cambria Math"/>
+                </w:rPr>
+                <m:t>x</m:t>
+              </m:r>
+            </m:e>
+          </m:func>
+          <m:r>
+            <w:rPr>
+              <w:rFonts w:ascii="Cambria Math" w:eastAsiaTheme="minorEastAsia" w:hAnsi="Cambria Math"/>
+            </w:rPr>
+            <m:t>)</m:t>
+          </m:r>
+        </m:oMath>
+      </m:oMathPara>
+    </w:p>
+    <w:p>
+      <w:pPr>
+        <w:rPr>
+          <w:rFonts w:eastAsiaTheme="minorEastAsia"/>
+        </w:rPr>
+      </w:pPr>
+      <m:oMathPara>
+        <m:oMath>
+          <m:r>
+            <w:rPr>
+              <w:rFonts w:ascii="Cambria Math" w:eastAsiaTheme="minorEastAsia" w:hAnsi="Cambria Math"/>
+            </w:rPr>
+            <m:t>3x+7+</m:t>
+          </m:r>
+          <m:f>
+            <m:fPr>
+              <m:ctrlPr>
+                <w:rPr>
+                  <w:rFonts w:ascii="Cambria Math" w:eastAsiaTheme="minorEastAsia" w:hAnsi="Cambria Math"/>
+                  <w:i/>
+                </w:rPr>
+              </m:ctrlPr>
+            </m:fPr>
+            <m:num>
+              <m:r>
+                <w:rPr>
+                  <w:rFonts w:ascii="Cambria Math" w:eastAsiaTheme="minorEastAsia" w:hAnsi="Cambria Math"/>
+                </w:rPr>
+                <m:t>1</m:t>
+              </m:r>
+            </m:num>
+            <m:den>
+              <m:r>
+                <w:rPr>
+                  <w:rFonts w:ascii="Cambria Math" w:eastAsiaTheme="minorEastAsia" w:hAnsi="Cambria Math"/>
+                </w:rPr>
+                <m:t>x</m:t>
+              </m:r>
+            </m:den>
+          </m:f>
+          <m:r>
+            <w:rPr>
+              <w:rFonts w:ascii="Cambria Math" w:eastAsiaTheme="minorEastAsia" w:hAnsi="Cambria Math"/>
+            </w:rPr>
+            <m:t>&gt;C</m:t>
+          </m:r>
+          <m:func>
+            <m:funcPr>
+              <m:ctrlPr>
+                <w:rPr>
+                  <w:rFonts w:ascii="Cambria Math" w:eastAsiaTheme="minorEastAsia" w:hAnsi="Cambria Math"/>
+                  <w:i/>
+                </w:rPr>
+              </m:ctrlPr>
+            </m:funcPr>
+            <m:fName>
+              <m:r>
+                <m:rPr>
+                  <m:sty m:val="p"/>
+                </m:rPr>
+                <w:rPr>
+                  <w:rFonts w:ascii="Cambria Math" w:eastAsiaTheme="minorEastAsia" w:hAnsi="Cambria Math"/>
+                </w:rPr>
+                <m:t>log</m:t>
+              </m:r>
+            </m:fName>
+            <m:e>
+              <m:r>
+                <w:rPr>
+                  <w:rFonts w:ascii="Cambria Math" w:eastAsiaTheme="minorEastAsia" w:hAnsi="Cambria Math"/>
+                </w:rPr>
+                <m:t>x</m:t>
+              </m:r>
+            </m:e>
+          </m:func>
+        </m:oMath>
+      </m:oMathPara>
+    </w:p>
+    <w:p>
+      <w:pPr>
+        <w:rPr>
+          <w:rFonts w:eastAsiaTheme="minorEastAsia"/>
+        </w:rPr>
+      </w:pPr>
+      <m:oMathPara>
+        <m:oMath>
+          <m:sSup>
+            <m:sSupPr>
+              <m:ctrlPr>
+                <w:rPr>
+                  <w:rFonts w:ascii="Cambria Math" w:eastAsiaTheme="minorEastAsia" w:hAnsi="Cambria Math"/>
+                  <w:i/>
+                </w:rPr>
+              </m:ctrlPr>
+            </m:sSupPr>
+            <m:e>
+              <m:r>
+                <w:rPr>
+                  <w:rFonts w:ascii="Cambria Math" w:eastAsiaTheme="minorEastAsia" w:hAnsi="Cambria Math"/>
+                </w:rPr>
+                <m:t>2</m:t>
+              </m:r>
+            </m:e>
+            <m:sup>
+              <m:r>
+                <w:rPr>
+                  <w:rFonts w:ascii="Cambria Math" w:eastAsiaTheme="minorEastAsia" w:hAnsi="Cambria Math"/>
+                </w:rPr>
+                <m:t>3x+7+</m:t>
+              </m:r>
+              <m:f>
+                <m:fPr>
+                  <m:ctrlPr>
+                    <w:rPr>
+                      <w:rFonts w:ascii="Cambria Math" w:eastAsiaTheme="minorEastAsia" w:hAnsi="Cambria Math"/>
+                      <w:i/>
+                    </w:rPr>
+                  </m:ctrlPr>
+                </m:fPr>
+                <m:num>
+                  <m:r>
+                    <w:rPr>
+                      <w:rFonts w:ascii="Cambria Math" w:eastAsiaTheme="minorEastAsia" w:hAnsi="Cambria Math"/>
+                    </w:rPr>
+                    <m:t>1</m:t>
+                  </m:r>
+                </m:num>
+                <m:den>
+                  <m:r>
+                    <w:rPr>
+                      <w:rFonts w:ascii="Cambria Math" w:eastAsiaTheme="minorEastAsia" w:hAnsi="Cambria Math"/>
+                    </w:rPr>
+                    <m:t>x</m:t>
+                  </m:r>
+                </m:den>
+              </m:f>
+            </m:sup>
+          </m:sSup>
+          <m:r>
+            <w:rPr>
+              <w:rFonts w:ascii="Cambria Math" w:eastAsiaTheme="minorEastAsia" w:hAnsi="Cambria Math"/>
+            </w:rPr>
+            <m:t>&gt;</m:t>
+          </m:r>
+          <m:sSup>
+            <m:sSupPr>
+              <m:ctrlPr>
+                <w:rPr>
+                  <w:rFonts w:ascii="Cambria Math" w:eastAsiaTheme="minorEastAsia" w:hAnsi="Cambria Math"/>
+                  <w:i/>
+                </w:rPr>
+              </m:ctrlPr>
+            </m:sSupPr>
+            <m:e>
+              <m:r>
+                <w:rPr>
+                  <w:rFonts w:ascii="Cambria Math" w:eastAsiaTheme="minorEastAsia" w:hAnsi="Cambria Math"/>
+                </w:rPr>
+                <m:t>2</m:t>
+              </m:r>
+            </m:e>
+            <m:sup>
+              <m:r>
+                <w:rPr>
+                  <w:rFonts w:ascii="Cambria Math" w:eastAsiaTheme="minorEastAsia" w:hAnsi="Cambria Math"/>
+                </w:rPr>
+                <m:t>C</m:t>
+              </m:r>
+              <m:func>
+                <m:funcPr>
+                  <m:ctrlPr>
+                    <w:rPr>
+                      <w:rFonts w:ascii="Cambria Math" w:eastAsiaTheme="minorEastAsia" w:hAnsi="Cambria Math"/>
+                      <w:i/>
+                    </w:rPr>
+                  </m:ctrlPr>
+                </m:funcPr>
+                <m:fName>
+                  <m:r>
+                    <m:rPr>
+                      <m:sty m:val="p"/>
+                    </m:rPr>
+                    <w:rPr>
+                      <w:rFonts w:ascii="Cambria Math" w:eastAsiaTheme="minorEastAsia" w:hAnsi="Cambria Math"/>
+                    </w:rPr>
+                    <m:t>log</m:t>
+                  </m:r>
+                </m:fName>
+                <m:e>
+                  <m:r>
+                    <w:rPr>
+                      <w:rFonts w:ascii="Cambria Math" w:eastAsiaTheme="minorEastAsia" w:hAnsi="Cambria Math"/>
+                    </w:rPr>
+                    <m:t>x</m:t>
+                  </m:r>
+                </m:e>
+              </m:func>
+            </m:sup>
+          </m:sSup>
+        </m:oMath>
+      </m:oMathPara>
+    </w:p>
+    <w:p>
+      <w:pPr>
+        <w:rPr>
+          <w:rFonts w:eastAsiaTheme="minorEastAsia"/>
+        </w:rPr>
+      </w:pPr>
+      <m:oMathPara>
+        <m:oMath>
+          <m:sSup>
+            <m:sSupPr>
+              <m:ctrlPr>
+                <w:rPr>
+                  <w:rFonts w:ascii="Cambria Math" w:eastAsiaTheme="minorEastAsia" w:hAnsi="Cambria Math"/>
+                  <w:i/>
+                </w:rPr>
+              </m:ctrlPr>
+            </m:sSupPr>
+            <m:e>
+              <m:r>
+                <w:rPr>
+                  <w:rFonts w:ascii="Cambria Math" w:eastAsiaTheme="minorEastAsia" w:hAnsi="Cambria Math"/>
+                </w:rPr>
+                <m:t>2</m:t>
+              </m:r>
+            </m:e>
+            <m:sup>
+              <m:r>
+                <w:rPr>
+                  <w:rFonts w:ascii="Cambria Math" w:eastAsiaTheme="minorEastAsia" w:hAnsi="Cambria Math"/>
+                </w:rPr>
+                <m:t>3x</m:t>
+              </m:r>
+            </m:sup>
+          </m:sSup>
+          <m:sSup>
+            <m:sSupPr>
+              <m:ctrlPr>
+                <w:rPr>
+                  <w:rFonts w:ascii="Cambria Math" w:eastAsiaTheme="minorEastAsia" w:hAnsi="Cambria Math"/>
+                  <w:i/>
+                </w:rPr>
+              </m:ctrlPr>
+            </m:sSupPr>
+            <m:e>
+              <m:r>
+                <w:rPr>
+                  <w:rFonts w:ascii="Cambria Math" w:eastAsiaTheme="minorEastAsia" w:hAnsi="Cambria Math"/>
+                </w:rPr>
+                <m:t>2</m:t>
+              </m:r>
+            </m:e>
+            <m:sup>
+              <m:r>
+                <w:rPr>
+                  <w:rFonts w:ascii="Cambria Math" w:eastAsiaTheme="minorEastAsia" w:hAnsi="Cambria Math"/>
+                </w:rPr>
+                <m:t>7+</m:t>
+              </m:r>
+              <m:f>
+                <m:fPr>
+                  <m:ctrlPr>
+                    <w:rPr>
+                      <w:rFonts w:ascii="Cambria Math" w:eastAsiaTheme="minorEastAsia" w:hAnsi="Cambria Math"/>
+                      <w:i/>
+                    </w:rPr>
+                  </m:ctrlPr>
+                </m:fPr>
+                <m:num>
+                  <m:r>
+                    <w:rPr>
+                      <w:rFonts w:ascii="Cambria Math" w:eastAsiaTheme="minorEastAsia" w:hAnsi="Cambria Math"/>
+                    </w:rPr>
+                    <m:t>1</m:t>
+                  </m:r>
+                </m:num>
+                <m:den>
+                  <m:r>
+                    <w:rPr>
+                      <w:rFonts w:ascii="Cambria Math" w:eastAsiaTheme="minorEastAsia" w:hAnsi="Cambria Math"/>
+                    </w:rPr>
+                    <m:t>x</m:t>
+                  </m:r>
+                </m:den>
+              </m:f>
+            </m:sup>
+          </m:sSup>
+          <m:r>
+            <w:rPr>
+              <w:rFonts w:ascii="Cambria Math" w:eastAsiaTheme="minorEastAsia" w:hAnsi="Cambria Math"/>
+            </w:rPr>
+            <m:t>&gt;</m:t>
+          </m:r>
+          <m:sSup>
+            <m:sSupPr>
+              <m:ctrlPr>
+                <w:rPr>
+                  <w:rFonts w:ascii="Cambria Math" w:eastAsiaTheme="minorEastAsia" w:hAnsi="Cambria Math"/>
+                  <w:i/>
+                </w:rPr>
+              </m:ctrlPr>
+            </m:sSupPr>
+            <m:e>
+              <m:r>
+                <w:rPr>
+                  <w:rFonts w:ascii="Cambria Math" w:eastAsiaTheme="minorEastAsia" w:hAnsi="Cambria Math"/>
+                </w:rPr>
+                <m:t>x</m:t>
+              </m:r>
+            </m:e>
+            <m:sup>
+              <m:r>
+                <w:rPr>
+                  <w:rFonts w:ascii="Cambria Math" w:eastAsiaTheme="minorEastAsia" w:hAnsi="Cambria Math"/>
+                </w:rPr>
+                <m:t>2</m:t>
+              </m:r>
+            </m:sup>
+          </m:sSup>
+        </m:oMath>
+      </m:oMathPara>
+      <w:bookmarkStart w:id="0" w:name="_GoBack"/>
+      <w:bookmarkEnd w:id="0"/>
+    </w:p>
+    <w:p>
+      <w:pPr>
+        <w:rPr>
+          <w:rFonts w:eastAsiaTheme="minorEastAsia"/>
+        </w:rPr>
+      </w:pPr>
     </w:p>
     <w:p>
       <w:pPr>
@@ -1265,16 +3199,7 @@
           <w:rPr>
             <w:rFonts w:ascii="Cambria Math" w:eastAsiaTheme="minorEastAsia" w:hAnsi="Cambria Math"/>
           </w:rPr>
-          <m:t>Θ</m:t>
-        </m:r>
-        <m:r>
-          <m:rPr>
-            <m:sty m:val="p"/>
-          </m:rPr>
-          <w:rPr>
-            <w:rFonts w:ascii="Cambria Math" w:eastAsiaTheme="minorEastAsia" w:hAnsi="Cambria Math"/>
-          </w:rPr>
-          <m:t>(</m:t>
+          <m:t>Θ(</m:t>
         </m:r>
         <m:sSup>
           <m:sSupPr>
@@ -1362,10 +3287,9 @@
         <w:rPr>
           <w:rFonts w:eastAsiaTheme="minorEastAsia"/>
         </w:rPr>
+        <w:lastRenderedPageBreak/>
         <w:t>TODO: Add witnesses…</w:t>
       </w:r>
-      <w:bookmarkStart w:id="0" w:name="_GoBack"/>
-      <w:bookmarkEnd w:id="0"/>
     </w:p>
     <w:p>
       <w:pPr>
@@ -1730,7 +3654,19 @@
         <w:rPr>
           <w:rFonts w:eastAsiaTheme="minorEastAsia"/>
         </w:rPr>
-        <w:t>, as this is not constant the runtime cannot be resolved using the Master Theorem.</w:t>
+        <w:t>, as this is not constant the runtime</w:t>
+      </w:r>
+      <w:r>
+        <w:rPr>
+          <w:rFonts w:eastAsiaTheme="minorEastAsia"/>
+        </w:rPr>
+        <w:t xml:space="preserve"> complexity</w:t>
+      </w:r>
+      <w:r>
+        <w:rPr>
+          <w:rFonts w:eastAsiaTheme="minorEastAsia"/>
+        </w:rPr>
+        <w:t xml:space="preserve"> cannot be resolved using the Master Theorem.</w:t>
       </w:r>
     </w:p>
     <w:p>
@@ -1979,19 +3915,7 @@
           <w:rPr>
             <w:rFonts w:ascii="Cambria Math" w:eastAsiaTheme="minorEastAsia" w:hAnsi="Cambria Math"/>
           </w:rPr>
-          <m:t>a=0.99 (&lt;</m:t>
-        </m:r>
-        <m:r>
-          <w:rPr>
-            <w:rFonts w:ascii="Cambria Math" w:eastAsiaTheme="minorEastAsia" w:hAnsi="Cambria Math"/>
-          </w:rPr>
-          <m:t>1</m:t>
-        </m:r>
-        <m:r>
-          <w:rPr>
-            <w:rFonts w:ascii="Cambria Math" w:eastAsiaTheme="minorEastAsia" w:hAnsi="Cambria Math"/>
-          </w:rPr>
-          <m:t>)</m:t>
+          <m:t>a=0.99 (&lt;1)</m:t>
         </m:r>
       </m:oMath>
       <w:r>
@@ -2055,10 +3979,10 @@
 <file path=word/numbering.xml><?xml version="1.0" encoding="utf-8"?>
 <w:numbering xmlns:wpc="http://schemas.microsoft.com/office/word/2010/wordprocessingCanvas" xmlns:cx="http://schemas.microsoft.com/office/drawing/2014/chartex" xmlns:cx1="http://schemas.microsoft.com/office/drawing/2015/9/8/chartex" xmlns:cx2="http://schemas.microsoft.com/office/drawing/2015/10/21/chartex" xmlns:cx3="http://schemas.microsoft.com/office/drawing/2016/5/9/chartex" xmlns:cx4="http://schemas.microsoft.com/office/drawing/2016/5/10/chartex" xmlns:cx5="http://schemas.microsoft.com/office/drawing/2016/5/11/chartex" xmlns:cx6="http://schemas.microsoft.com/office/drawing/2016/5/12/chartex" xmlns:cx7="http://schemas.microsoft.com/office/drawing/2016/5/13/chartex" xmlns:cx8="http://schemas.microsoft.com/office/drawing/2016/5/14/chartex" xmlns:mc="http://schemas.openxmlformats.org/markup-compatibility/2006" xmlns:aink="http://schemas.microsoft.com/office/drawing/2016/ink" xmlns:am3d="http://schemas.microsoft.com/office/drawing/2017/model3d" xmlns:o="urn:schemas-microsoft-com:office:office" xmlns:r="http://schemas.openxmlformats.org/officeDocument/2006/relationships" xmlns:m="http://schemas.openxmlformats.org/officeDocument/2006/math" xmlns:v="urn:schemas-microsoft-com:vml" xmlns:wp14="http://schemas.microsoft.com/office/word/2010/wordprocessingDrawing" xmlns:wp="http://schemas.openxmlformats.org/drawingml/2006/wordprocessingDrawing" xmlns:w10="urn:schemas-microsoft-com:office:word" xmlns:w="http://schemas.openxmlformats.org/wordprocessingml/2006/main" xmlns:w14="http://schemas.microsoft.com/office/word/2010/wordml" xmlns:w15="http://schemas.microsoft.com/office/word/2012/wordml" xmlns:w16cid="http://schemas.microsoft.com/office/word/2016/wordml/cid" xmlns:w16se="http://schemas.microsoft.com/office/word/2015/wordml/symex" xmlns:wpg="http://schemas.microsoft.com/office/word/2010/wordprocessingGroup" xmlns:wpi="http://schemas.microsoft.com/office/word/2010/wordprocessingInk" xmlns:wne="http://schemas.microsoft.com/office/word/2006/wordml" xmlns:wps="http://schemas.microsoft.com/office/word/2010/wordprocessingShape" mc:Ignorable="w14 w15 w16se w16cid wp14">
   <w:abstractNum w:abstractNumId="0" w15:restartNumberingAfterBreak="0">
-    <w:nsid w:val="2E401875"/>
+    <w:nsid w:val="16270789"/>
     <w:multiLevelType w:val="hybridMultilevel"/>
-    <w:tmpl w:val="2676CF72"/>
-    <w:lvl w:ilvl="0" w:tplc="82FEACDC">
+    <w:tmpl w:val="996EA5EC"/>
+    <w:lvl w:ilvl="0" w:tplc="7EC60144">
       <w:start w:val="1"/>
       <w:numFmt w:val="lowerLetter"/>
       <w:lvlText w:val="(%1)"/>
@@ -2144,10 +4068,10 @@
     </w:lvl>
   </w:abstractNum>
   <w:abstractNum w:abstractNumId="1" w15:restartNumberingAfterBreak="0">
-    <w:nsid w:val="6F36364C"/>
+    <w:nsid w:val="2E401875"/>
     <w:multiLevelType w:val="hybridMultilevel"/>
-    <w:tmpl w:val="FCC22BE4"/>
-    <w:lvl w:ilvl="0" w:tplc="7EC60144">
+    <w:tmpl w:val="2676CF72"/>
+    <w:lvl w:ilvl="0" w:tplc="82FEACDC">
       <w:start w:val="1"/>
       <w:numFmt w:val="lowerLetter"/>
       <w:lvlText w:val="(%1)"/>
@@ -2232,11 +4156,287 @@
       </w:pPr>
     </w:lvl>
   </w:abstractNum>
+  <w:abstractNum w:abstractNumId="2" w15:restartNumberingAfterBreak="0">
+    <w:nsid w:val="657E6186"/>
+    <w:multiLevelType w:val="hybridMultilevel"/>
+    <w:tmpl w:val="FCC22BE4"/>
+    <w:lvl w:ilvl="0" w:tplc="7EC60144">
+      <w:start w:val="1"/>
+      <w:numFmt w:val="lowerLetter"/>
+      <w:lvlText w:val="(%1)"/>
+      <w:lvlJc w:val="left"/>
+      <w:pPr>
+        <w:ind w:left="720" w:hanging="360"/>
+      </w:pPr>
+      <w:rPr>
+        <w:rFonts w:hint="default"/>
+      </w:rPr>
+    </w:lvl>
+    <w:lvl w:ilvl="1" w:tplc="08090019" w:tentative="1">
+      <w:start w:val="1"/>
+      <w:numFmt w:val="lowerLetter"/>
+      <w:lvlText w:val="%2."/>
+      <w:lvlJc w:val="left"/>
+      <w:pPr>
+        <w:ind w:left="1440" w:hanging="360"/>
+      </w:pPr>
+    </w:lvl>
+    <w:lvl w:ilvl="2" w:tplc="0809001B" w:tentative="1">
+      <w:start w:val="1"/>
+      <w:numFmt w:val="lowerRoman"/>
+      <w:lvlText w:val="%3."/>
+      <w:lvlJc w:val="right"/>
+      <w:pPr>
+        <w:ind w:left="2160" w:hanging="180"/>
+      </w:pPr>
+    </w:lvl>
+    <w:lvl w:ilvl="3" w:tplc="0809000F" w:tentative="1">
+      <w:start w:val="1"/>
+      <w:numFmt w:val="decimal"/>
+      <w:lvlText w:val="%4."/>
+      <w:lvlJc w:val="left"/>
+      <w:pPr>
+        <w:ind w:left="2880" w:hanging="360"/>
+      </w:pPr>
+    </w:lvl>
+    <w:lvl w:ilvl="4" w:tplc="08090019" w:tentative="1">
+      <w:start w:val="1"/>
+      <w:numFmt w:val="lowerLetter"/>
+      <w:lvlText w:val="%5."/>
+      <w:lvlJc w:val="left"/>
+      <w:pPr>
+        <w:ind w:left="3600" w:hanging="360"/>
+      </w:pPr>
+    </w:lvl>
+    <w:lvl w:ilvl="5" w:tplc="0809001B" w:tentative="1">
+      <w:start w:val="1"/>
+      <w:numFmt w:val="lowerRoman"/>
+      <w:lvlText w:val="%6."/>
+      <w:lvlJc w:val="right"/>
+      <w:pPr>
+        <w:ind w:left="4320" w:hanging="180"/>
+      </w:pPr>
+    </w:lvl>
+    <w:lvl w:ilvl="6" w:tplc="0809000F" w:tentative="1">
+      <w:start w:val="1"/>
+      <w:numFmt w:val="decimal"/>
+      <w:lvlText w:val="%7."/>
+      <w:lvlJc w:val="left"/>
+      <w:pPr>
+        <w:ind w:left="5040" w:hanging="360"/>
+      </w:pPr>
+    </w:lvl>
+    <w:lvl w:ilvl="7" w:tplc="08090019" w:tentative="1">
+      <w:start w:val="1"/>
+      <w:numFmt w:val="lowerLetter"/>
+      <w:lvlText w:val="%8."/>
+      <w:lvlJc w:val="left"/>
+      <w:pPr>
+        <w:ind w:left="5760" w:hanging="360"/>
+      </w:pPr>
+    </w:lvl>
+    <w:lvl w:ilvl="8" w:tplc="0809001B" w:tentative="1">
+      <w:start w:val="1"/>
+      <w:numFmt w:val="lowerRoman"/>
+      <w:lvlText w:val="%9."/>
+      <w:lvlJc w:val="right"/>
+      <w:pPr>
+        <w:ind w:left="6480" w:hanging="180"/>
+      </w:pPr>
+    </w:lvl>
+  </w:abstractNum>
+  <w:abstractNum w:abstractNumId="3" w15:restartNumberingAfterBreak="0">
+    <w:nsid w:val="6B852899"/>
+    <w:multiLevelType w:val="hybridMultilevel"/>
+    <w:tmpl w:val="ED3228B6"/>
+    <w:lvl w:ilvl="0" w:tplc="7EC60144">
+      <w:start w:val="1"/>
+      <w:numFmt w:val="lowerLetter"/>
+      <w:lvlText w:val="(%1)"/>
+      <w:lvlJc w:val="left"/>
+      <w:pPr>
+        <w:ind w:left="720" w:hanging="360"/>
+      </w:pPr>
+      <w:rPr>
+        <w:rFonts w:hint="default"/>
+      </w:rPr>
+    </w:lvl>
+    <w:lvl w:ilvl="1" w:tplc="08090019" w:tentative="1">
+      <w:start w:val="1"/>
+      <w:numFmt w:val="lowerLetter"/>
+      <w:lvlText w:val="%2."/>
+      <w:lvlJc w:val="left"/>
+      <w:pPr>
+        <w:ind w:left="1440" w:hanging="360"/>
+      </w:pPr>
+    </w:lvl>
+    <w:lvl w:ilvl="2" w:tplc="0809001B" w:tentative="1">
+      <w:start w:val="1"/>
+      <w:numFmt w:val="lowerRoman"/>
+      <w:lvlText w:val="%3."/>
+      <w:lvlJc w:val="right"/>
+      <w:pPr>
+        <w:ind w:left="2160" w:hanging="180"/>
+      </w:pPr>
+    </w:lvl>
+    <w:lvl w:ilvl="3" w:tplc="0809000F" w:tentative="1">
+      <w:start w:val="1"/>
+      <w:numFmt w:val="decimal"/>
+      <w:lvlText w:val="%4."/>
+      <w:lvlJc w:val="left"/>
+      <w:pPr>
+        <w:ind w:left="2880" w:hanging="360"/>
+      </w:pPr>
+    </w:lvl>
+    <w:lvl w:ilvl="4" w:tplc="08090019" w:tentative="1">
+      <w:start w:val="1"/>
+      <w:numFmt w:val="lowerLetter"/>
+      <w:lvlText w:val="%5."/>
+      <w:lvlJc w:val="left"/>
+      <w:pPr>
+        <w:ind w:left="3600" w:hanging="360"/>
+      </w:pPr>
+    </w:lvl>
+    <w:lvl w:ilvl="5" w:tplc="0809001B" w:tentative="1">
+      <w:start w:val="1"/>
+      <w:numFmt w:val="lowerRoman"/>
+      <w:lvlText w:val="%6."/>
+      <w:lvlJc w:val="right"/>
+      <w:pPr>
+        <w:ind w:left="4320" w:hanging="180"/>
+      </w:pPr>
+    </w:lvl>
+    <w:lvl w:ilvl="6" w:tplc="0809000F" w:tentative="1">
+      <w:start w:val="1"/>
+      <w:numFmt w:val="decimal"/>
+      <w:lvlText w:val="%7."/>
+      <w:lvlJc w:val="left"/>
+      <w:pPr>
+        <w:ind w:left="5040" w:hanging="360"/>
+      </w:pPr>
+    </w:lvl>
+    <w:lvl w:ilvl="7" w:tplc="08090019" w:tentative="1">
+      <w:start w:val="1"/>
+      <w:numFmt w:val="lowerLetter"/>
+      <w:lvlText w:val="%8."/>
+      <w:lvlJc w:val="left"/>
+      <w:pPr>
+        <w:ind w:left="5760" w:hanging="360"/>
+      </w:pPr>
+    </w:lvl>
+    <w:lvl w:ilvl="8" w:tplc="0809001B" w:tentative="1">
+      <w:start w:val="1"/>
+      <w:numFmt w:val="lowerRoman"/>
+      <w:lvlText w:val="%9."/>
+      <w:lvlJc w:val="right"/>
+      <w:pPr>
+        <w:ind w:left="6480" w:hanging="180"/>
+      </w:pPr>
+    </w:lvl>
+  </w:abstractNum>
+  <w:abstractNum w:abstractNumId="4" w15:restartNumberingAfterBreak="0">
+    <w:nsid w:val="6F36364C"/>
+    <w:multiLevelType w:val="hybridMultilevel"/>
+    <w:tmpl w:val="ED3228B6"/>
+    <w:lvl w:ilvl="0" w:tplc="7EC60144">
+      <w:start w:val="1"/>
+      <w:numFmt w:val="lowerLetter"/>
+      <w:lvlText w:val="(%1)"/>
+      <w:lvlJc w:val="left"/>
+      <w:pPr>
+        <w:ind w:left="720" w:hanging="360"/>
+      </w:pPr>
+      <w:rPr>
+        <w:rFonts w:hint="default"/>
+      </w:rPr>
+    </w:lvl>
+    <w:lvl w:ilvl="1" w:tplc="08090019" w:tentative="1">
+      <w:start w:val="1"/>
+      <w:numFmt w:val="lowerLetter"/>
+      <w:lvlText w:val="%2."/>
+      <w:lvlJc w:val="left"/>
+      <w:pPr>
+        <w:ind w:left="1440" w:hanging="360"/>
+      </w:pPr>
+    </w:lvl>
+    <w:lvl w:ilvl="2" w:tplc="0809001B" w:tentative="1">
+      <w:start w:val="1"/>
+      <w:numFmt w:val="lowerRoman"/>
+      <w:lvlText w:val="%3."/>
+      <w:lvlJc w:val="right"/>
+      <w:pPr>
+        <w:ind w:left="2160" w:hanging="180"/>
+      </w:pPr>
+    </w:lvl>
+    <w:lvl w:ilvl="3" w:tplc="0809000F" w:tentative="1">
+      <w:start w:val="1"/>
+      <w:numFmt w:val="decimal"/>
+      <w:lvlText w:val="%4."/>
+      <w:lvlJc w:val="left"/>
+      <w:pPr>
+        <w:ind w:left="2880" w:hanging="360"/>
+      </w:pPr>
+    </w:lvl>
+    <w:lvl w:ilvl="4" w:tplc="08090019" w:tentative="1">
+      <w:start w:val="1"/>
+      <w:numFmt w:val="lowerLetter"/>
+      <w:lvlText w:val="%5."/>
+      <w:lvlJc w:val="left"/>
+      <w:pPr>
+        <w:ind w:left="3600" w:hanging="360"/>
+      </w:pPr>
+    </w:lvl>
+    <w:lvl w:ilvl="5" w:tplc="0809001B" w:tentative="1">
+      <w:start w:val="1"/>
+      <w:numFmt w:val="lowerRoman"/>
+      <w:lvlText w:val="%6."/>
+      <w:lvlJc w:val="right"/>
+      <w:pPr>
+        <w:ind w:left="4320" w:hanging="180"/>
+      </w:pPr>
+    </w:lvl>
+    <w:lvl w:ilvl="6" w:tplc="0809000F" w:tentative="1">
+      <w:start w:val="1"/>
+      <w:numFmt w:val="decimal"/>
+      <w:lvlText w:val="%7."/>
+      <w:lvlJc w:val="left"/>
+      <w:pPr>
+        <w:ind w:left="5040" w:hanging="360"/>
+      </w:pPr>
+    </w:lvl>
+    <w:lvl w:ilvl="7" w:tplc="08090019" w:tentative="1">
+      <w:start w:val="1"/>
+      <w:numFmt w:val="lowerLetter"/>
+      <w:lvlText w:val="%8."/>
+      <w:lvlJc w:val="left"/>
+      <w:pPr>
+        <w:ind w:left="5760" w:hanging="360"/>
+      </w:pPr>
+    </w:lvl>
+    <w:lvl w:ilvl="8" w:tplc="0809001B" w:tentative="1">
+      <w:start w:val="1"/>
+      <w:numFmt w:val="lowerRoman"/>
+      <w:lvlText w:val="%9."/>
+      <w:lvlJc w:val="right"/>
+      <w:pPr>
+        <w:ind w:left="6480" w:hanging="180"/>
+      </w:pPr>
+    </w:lvl>
+  </w:abstractNum>
   <w:num w:numId="1">
+    <w:abstractNumId w:val="4"/>
+  </w:num>
+  <w:num w:numId="2">
     <w:abstractNumId w:val="1"/>
   </w:num>
-  <w:num w:numId="2">
+  <w:num w:numId="3">
+    <w:abstractNumId w:val="2"/>
+  </w:num>
+  <w:num w:numId="4">
     <w:abstractNumId w:val="0"/>
+  </w:num>
+  <w:num w:numId="5">
+    <w:abstractNumId w:val="3"/>
   </w:num>
 </w:numbering>
 </file>

</xml_diff>

<commit_message>
Added solution to 4d.
</commit_message>
<xml_diff>
--- a/Q4,Q5,Q6/wcrr51_q456.docx
+++ b/Q4,Q5,Q6/wcrr51_q456.docx
@@ -1,6 +1,6 @@
 
 <file path=word/document.xml><?xml version="1.0" encoding="utf-8"?>
-<w:document xmlns:wpc="http://schemas.microsoft.com/office/word/2010/wordprocessingCanvas" xmlns:cx="http://schemas.microsoft.com/office/drawing/2014/chartex" xmlns:cx1="http://schemas.microsoft.com/office/drawing/2015/9/8/chartex" xmlns:cx2="http://schemas.microsoft.com/office/drawing/2015/10/21/chartex" xmlns:cx3="http://schemas.microsoft.com/office/drawing/2016/5/9/chartex" xmlns:cx4="http://schemas.microsoft.com/office/drawing/2016/5/10/chartex" xmlns:cx5="http://schemas.microsoft.com/office/drawing/2016/5/11/chartex" xmlns:cx6="http://schemas.microsoft.com/office/drawing/2016/5/12/chartex" xmlns:cx7="http://schemas.microsoft.com/office/drawing/2016/5/13/chartex" xmlns:cx8="http://schemas.microsoft.com/office/drawing/2016/5/14/chartex" xmlns:mc="http://schemas.openxmlformats.org/markup-compatibility/2006" xmlns:aink="http://schemas.microsoft.com/office/drawing/2016/ink" xmlns:am3d="http://schemas.microsoft.com/office/drawing/2017/model3d" xmlns:o="urn:schemas-microsoft-com:office:office" xmlns:r="http://schemas.openxmlformats.org/officeDocument/2006/relationships" xmlns:m="http://schemas.openxmlformats.org/officeDocument/2006/math" xmlns:v="urn:schemas-microsoft-com:vml" xmlns:wp14="http://schemas.microsoft.com/office/word/2010/wordprocessingDrawing" xmlns:wp="http://schemas.openxmlformats.org/drawingml/2006/wordprocessingDrawing" xmlns:w10="urn:schemas-microsoft-com:office:word" xmlns:w="http://schemas.openxmlformats.org/wordprocessingml/2006/main" xmlns:w14="http://schemas.microsoft.com/office/word/2010/wordml" xmlns:w15="http://schemas.microsoft.com/office/word/2012/wordml" xmlns:w16cid="http://schemas.microsoft.com/office/word/2016/wordml/cid" xmlns:w16se="http://schemas.microsoft.com/office/word/2015/wordml/symex" xmlns:wpg="http://schemas.microsoft.com/office/word/2010/wordprocessingGroup" xmlns:wpi="http://schemas.microsoft.com/office/word/2010/wordprocessingInk" xmlns:wne="http://schemas.microsoft.com/office/word/2006/wordml" xmlns:wps="http://schemas.microsoft.com/office/word/2010/wordprocessingShape" mc:Ignorable="w14 w15 w16se w16cid wp14">
+<w:document xmlns:wpc="http://schemas.microsoft.com/office/word/2010/wordprocessingCanvas" xmlns:cx="http://schemas.microsoft.com/office/drawing/2014/chartex" xmlns:cx1="http://schemas.microsoft.com/office/drawing/2015/9/8/chartex" xmlns:mc="http://schemas.openxmlformats.org/markup-compatibility/2006" xmlns:o="urn:schemas-microsoft-com:office:office" xmlns:r="http://schemas.openxmlformats.org/officeDocument/2006/relationships" xmlns:m="http://schemas.openxmlformats.org/officeDocument/2006/math" xmlns:v="urn:schemas-microsoft-com:vml" xmlns:wp14="http://schemas.microsoft.com/office/word/2010/wordprocessingDrawing" xmlns:wp="http://schemas.openxmlformats.org/drawingml/2006/wordprocessingDrawing" xmlns:w10="urn:schemas-microsoft-com:office:word" xmlns:w="http://schemas.openxmlformats.org/wordprocessingml/2006/main" xmlns:w14="http://schemas.microsoft.com/office/word/2010/wordml" xmlns:w15="http://schemas.microsoft.com/office/word/2012/wordml" xmlns:w16se="http://schemas.microsoft.com/office/word/2015/wordml/symex" xmlns:wpg="http://schemas.microsoft.com/office/word/2010/wordprocessingGroup" xmlns:wpi="http://schemas.microsoft.com/office/word/2010/wordprocessingInk" xmlns:wne="http://schemas.microsoft.com/office/word/2006/wordml" xmlns:wps="http://schemas.microsoft.com/office/word/2010/wordprocessingShape" mc:Ignorable="w14 w15 w16se wp14">
   <w:body>
     <w:p>
       <w:r>
@@ -2035,13 +2035,7 @@
             <w:rPr>
               <w:rFonts w:ascii="Cambria Math" w:eastAsiaTheme="minorEastAsia" w:hAnsi="Cambria Math"/>
             </w:rPr>
-            <m:t>+7x+1=</m:t>
-          </m:r>
-          <m:r>
-            <w:rPr>
-              <w:rFonts w:ascii="Cambria Math" w:eastAsiaTheme="minorEastAsia" w:hAnsi="Cambria Math"/>
-            </w:rPr>
-            <m:t>ω</m:t>
+            <m:t>+7x+1=ω</m:t>
           </m:r>
           <m:d>
             <m:dPr>
@@ -2094,13 +2088,7 @@
             <w:rPr>
               <w:rFonts w:ascii="Cambria Math" w:eastAsiaTheme="minorEastAsia" w:hAnsi="Cambria Math"/>
             </w:rPr>
-            <m:t>⟺</m:t>
-          </m:r>
-          <m:r>
-            <w:rPr>
-              <w:rFonts w:ascii="Cambria Math" w:eastAsiaTheme="minorEastAsia" w:hAnsi="Cambria Math"/>
-            </w:rPr>
-            <m:t>x∙</m:t>
+            <m:t>⟺x∙</m:t>
           </m:r>
           <m:func>
             <m:funcPr>
@@ -2135,13 +2123,7 @@
             <w:rPr>
               <w:rFonts w:ascii="Cambria Math" w:eastAsiaTheme="minorEastAsia" w:hAnsi="Cambria Math"/>
             </w:rPr>
-            <m:t>=o(</m:t>
-          </m:r>
-          <m:r>
-            <w:rPr>
-              <w:rFonts w:ascii="Cambria Math" w:eastAsiaTheme="minorEastAsia" w:hAnsi="Cambria Math"/>
-            </w:rPr>
-            <m:t>3</m:t>
+            <m:t>=o(3</m:t>
           </m:r>
           <m:sSup>
             <m:sSupPr>
@@ -2173,13 +2155,7 @@
             <w:rPr>
               <w:rFonts w:ascii="Cambria Math" w:eastAsiaTheme="minorEastAsia" w:hAnsi="Cambria Math"/>
             </w:rPr>
-            <m:t>+7x+1</m:t>
-          </m:r>
-          <m:r>
-            <w:rPr>
-              <w:rFonts w:ascii="Cambria Math" w:eastAsiaTheme="minorEastAsia" w:hAnsi="Cambria Math"/>
-            </w:rPr>
-            <m:t>)</m:t>
+            <m:t>+7x+1)</m:t>
           </m:r>
         </m:oMath>
       </m:oMathPara>
@@ -2240,13 +2216,7 @@
                     <w:rPr>
                       <w:rFonts w:ascii="Cambria Math" w:hAnsi="Cambria Math"/>
                     </w:rPr>
-                    <m:t>x</m:t>
-                  </m:r>
-                  <m:r>
-                    <w:rPr>
-                      <w:rFonts w:ascii="Cambria Math" w:hAnsi="Cambria Math"/>
-                    </w:rPr>
-                    <m:t>→∞</m:t>
+                    <m:t>x→∞</m:t>
                   </m:r>
                 </m:lim>
               </m:limLow>
@@ -2411,13 +2381,7 @@
                     <w:rPr>
                       <w:rFonts w:ascii="Cambria Math" w:hAnsi="Cambria Math"/>
                     </w:rPr>
-                    <m:t>x</m:t>
-                  </m:r>
-                  <m:r>
-                    <w:rPr>
-                      <w:rFonts w:ascii="Cambria Math" w:hAnsi="Cambria Math"/>
-                    </w:rPr>
-                    <m:t>→∞</m:t>
+                    <m:t>x→∞</m:t>
                   </m:r>
                 </m:lim>
               </m:limLow>
@@ -2447,19 +2411,7 @@
                         <w:rPr>
                           <w:rFonts w:ascii="Cambria Math" w:eastAsiaTheme="minorEastAsia" w:hAnsi="Cambria Math"/>
                         </w:rPr>
-                        <m:t>3</m:t>
-                      </m:r>
-                      <m:r>
-                        <w:rPr>
-                          <w:rFonts w:ascii="Cambria Math" w:eastAsiaTheme="minorEastAsia" w:hAnsi="Cambria Math"/>
-                        </w:rPr>
-                        <m:t>x</m:t>
-                      </m:r>
-                      <m:r>
-                        <w:rPr>
-                          <w:rFonts w:ascii="Cambria Math" w:eastAsiaTheme="minorEastAsia" w:hAnsi="Cambria Math"/>
-                        </w:rPr>
-                        <m:t>+7+</m:t>
+                        <m:t>3x+7+</m:t>
                       </m:r>
                       <m:f>
                         <m:fPr>
@@ -2576,13 +2528,7 @@
                     <w:rPr>
                       <w:rFonts w:ascii="Cambria Math" w:hAnsi="Cambria Math"/>
                     </w:rPr>
-                    <m:t>x</m:t>
-                  </m:r>
-                  <m:r>
-                    <w:rPr>
-                      <w:rFonts w:ascii="Cambria Math" w:hAnsi="Cambria Math"/>
-                    </w:rPr>
-                    <m:t>→∞</m:t>
+                    <m:t>x→∞</m:t>
                   </m:r>
                 </m:lim>
               </m:limLow>
@@ -2692,13 +2638,7 @@
                     <w:rPr>
                       <w:rFonts w:ascii="Cambria Math" w:hAnsi="Cambria Math"/>
                     </w:rPr>
-                    <m:t>x</m:t>
-                  </m:r>
-                  <m:r>
-                    <w:rPr>
-                      <w:rFonts w:ascii="Cambria Math" w:hAnsi="Cambria Math"/>
-                    </w:rPr>
-                    <m:t>→∞</m:t>
+                    <m:t>x→∞</m:t>
                   </m:r>
                 </m:lim>
               </m:limLow>
@@ -2808,13 +2748,7 @@
                     <w:rPr>
                       <w:rFonts w:ascii="Cambria Math" w:hAnsi="Cambria Math"/>
                     </w:rPr>
-                    <m:t>x</m:t>
-                  </m:r>
-                  <m:r>
-                    <w:rPr>
-                      <w:rFonts w:ascii="Cambria Math" w:hAnsi="Cambria Math"/>
-                    </w:rPr>
-                    <m:t>→∞</m:t>
+                    <m:t>x→∞</m:t>
                   </m:r>
                 </m:lim>
               </m:limLow>
@@ -2865,16 +2799,7 @@
                             <w:rPr>
                               <w:rFonts w:ascii="Cambria Math" w:eastAsiaTheme="minorEastAsia" w:hAnsi="Cambria Math"/>
                             </w:rPr>
-                            <m:t xml:space="preserve">x </m:t>
-                          </m:r>
-                          <m:r>
-                            <m:rPr>
-                              <m:sty m:val="p"/>
-                            </m:rPr>
-                            <w:rPr>
-                              <w:rFonts w:ascii="Cambria Math" w:eastAsiaTheme="minorEastAsia" w:hAnsi="Cambria Math"/>
-                            </w:rPr>
-                            <m:t>log</m:t>
+                            <m:t>x log</m:t>
                           </m:r>
                         </m:fName>
                         <m:e>
@@ -2969,13 +2894,7 @@
                     <w:rPr>
                       <w:rFonts w:ascii="Cambria Math" w:hAnsi="Cambria Math"/>
                     </w:rPr>
-                    <m:t>x</m:t>
-                  </m:r>
-                  <m:r>
-                    <w:rPr>
-                      <w:rFonts w:ascii="Cambria Math" w:hAnsi="Cambria Math"/>
-                    </w:rPr>
-                    <m:t>→∞</m:t>
+                    <m:t>x→∞</m:t>
                   </m:r>
                 </m:lim>
               </m:limLow>
@@ -3033,6 +2952,35 @@
                             </w:rPr>
                             <m:t>x</m:t>
                           </m:r>
+                          <m:func>
+                            <m:funcPr>
+                              <m:ctrlPr>
+                                <w:rPr>
+                                  <w:rFonts w:ascii="Cambria Math" w:eastAsiaTheme="minorEastAsia" w:hAnsi="Cambria Math"/>
+                                  <w:i/>
+                                </w:rPr>
+                              </m:ctrlPr>
+                            </m:funcPr>
+                            <m:fName>
+                              <m:r>
+                                <m:rPr>
+                                  <m:sty m:val="p"/>
+                                </m:rPr>
+                                <w:rPr>
+                                  <w:rFonts w:ascii="Cambria Math" w:eastAsiaTheme="minorEastAsia" w:hAnsi="Cambria Math"/>
+                                </w:rPr>
+                                <m:t>ln</m:t>
+                              </m:r>
+                            </m:fName>
+                            <m:e>
+                              <m:r>
+                                <w:rPr>
+                                  <w:rFonts w:ascii="Cambria Math" w:eastAsiaTheme="minorEastAsia" w:hAnsi="Cambria Math"/>
+                                </w:rPr>
+                                <m:t>2</m:t>
+                              </m:r>
+                            </m:e>
+                          </m:func>
                         </m:den>
                       </m:f>
                     </m:den>
@@ -3045,13 +2993,7 @@
             <w:rPr>
               <w:rFonts w:ascii="Cambria Math" w:eastAsiaTheme="minorEastAsia" w:hAnsi="Cambria Math"/>
             </w:rPr>
-            <m:t>+0+0=</m:t>
-          </m:r>
-          <m:r>
-            <w:rPr>
-              <w:rFonts w:ascii="Cambria Math" w:eastAsiaTheme="minorEastAsia" w:hAnsi="Cambria Math"/>
-            </w:rPr>
-            <m:t>3</m:t>
+            <m:t>+0+0=3</m:t>
           </m:r>
           <m:func>
             <m:funcPr>
@@ -3088,13 +3030,7 @@
                     <w:rPr>
                       <w:rFonts w:ascii="Cambria Math" w:hAnsi="Cambria Math"/>
                     </w:rPr>
-                    <m:t>x</m:t>
-                  </m:r>
-                  <m:r>
-                    <w:rPr>
-                      <w:rFonts w:ascii="Cambria Math" w:hAnsi="Cambria Math"/>
-                    </w:rPr>
-                    <m:t>→</m:t>
+                    <m:t>x→</m:t>
                   </m:r>
                   <w:bookmarkStart w:id="1" w:name="_Hlk535519205"/>
                   <m:r>
@@ -3124,6 +3060,35 @@
                     </w:rPr>
                     <m:t>x</m:t>
                   </m:r>
+                  <m:func>
+                    <m:funcPr>
+                      <m:ctrlPr>
+                        <w:rPr>
+                          <w:rFonts w:ascii="Cambria Math" w:eastAsiaTheme="minorEastAsia" w:hAnsi="Cambria Math"/>
+                          <w:i/>
+                        </w:rPr>
+                      </m:ctrlPr>
+                    </m:funcPr>
+                    <m:fName>
+                      <m:r>
+                        <m:rPr>
+                          <m:sty m:val="p"/>
+                        </m:rPr>
+                        <w:rPr>
+                          <w:rFonts w:ascii="Cambria Math" w:eastAsiaTheme="minorEastAsia" w:hAnsi="Cambria Math"/>
+                        </w:rPr>
+                        <m:t>ln</m:t>
+                      </m:r>
+                    </m:fName>
+                    <m:e>
+                      <m:r>
+                        <w:rPr>
+                          <w:rFonts w:ascii="Cambria Math" w:eastAsiaTheme="minorEastAsia" w:hAnsi="Cambria Math"/>
+                        </w:rPr>
+                        <m:t>2</m:t>
+                      </m:r>
+                    </m:e>
+                  </m:func>
                 </m:e>
               </m:d>
             </m:e>
@@ -3198,19 +3163,7 @@
           <w:rPr>
             <w:rFonts w:ascii="Cambria Math" w:eastAsiaTheme="minorEastAsia" w:hAnsi="Cambria Math"/>
           </w:rPr>
-          <m:t>+7x+1</m:t>
-        </m:r>
-        <m:r>
-          <w:rPr>
-            <w:rFonts w:ascii="Cambria Math" w:eastAsiaTheme="minorEastAsia" w:hAnsi="Cambria Math"/>
-          </w:rPr>
-          <m:t>≠</m:t>
-        </m:r>
-        <m:r>
-          <w:rPr>
-            <w:rFonts w:ascii="Cambria Math" w:eastAsiaTheme="minorEastAsia" w:hAnsi="Cambria Math"/>
-          </w:rPr>
-          <m:t>ω</m:t>
+          <m:t>+7x+1≠ω</m:t>
         </m:r>
         <m:d>
           <m:dPr>
@@ -3409,25 +3362,7 @@
             <w:rPr>
               <w:rFonts w:ascii="Cambria Math" w:eastAsiaTheme="minorEastAsia" w:hAnsi="Cambria Math"/>
             </w:rPr>
-            <m:t>+4x≥C</m:t>
-          </m:r>
-          <m:r>
-            <w:rPr>
-              <w:rFonts w:ascii="Cambria Math" w:eastAsiaTheme="minorEastAsia" w:hAnsi="Cambria Math"/>
-            </w:rPr>
-            <m:t>∙</m:t>
-          </m:r>
-          <m:r>
-            <w:rPr>
-              <w:rFonts w:ascii="Cambria Math" w:eastAsiaTheme="minorEastAsia" w:hAnsi="Cambria Math"/>
-            </w:rPr>
-            <m:t>x</m:t>
-          </m:r>
-          <m:r>
-            <w:rPr>
-              <w:rFonts w:ascii="Cambria Math" w:eastAsiaTheme="minorEastAsia" w:hAnsi="Cambria Math"/>
-            </w:rPr>
-            <m:t>∙</m:t>
+            <m:t>+4x≥C∙x∙</m:t>
           </m:r>
           <m:func>
             <m:funcPr>
@@ -3478,13 +3413,7 @@
             <w:rPr>
               <w:rFonts w:ascii="Cambria Math" w:eastAsiaTheme="minorEastAsia" w:hAnsi="Cambria Math"/>
             </w:rPr>
-            <m:t>x+4≥C</m:t>
-          </m:r>
-          <m:r>
-            <w:rPr>
-              <w:rFonts w:ascii="Cambria Math" w:eastAsiaTheme="minorEastAsia" w:hAnsi="Cambria Math"/>
-            </w:rPr>
-            <m:t>∙</m:t>
+            <m:t>x+4≥C∙</m:t>
           </m:r>
           <m:func>
             <m:funcPr>
@@ -3524,36 +3453,441 @@
           <w:rFonts w:eastAsiaTheme="minorEastAsia"/>
         </w:rPr>
       </w:pPr>
-      <w:sdt>
-        <w:sdtPr>
-          <w:rPr>
-            <w:rFonts w:ascii="Cambria Math" w:eastAsiaTheme="minorEastAsia" w:hAnsi="Cambria Math"/>
-            <w:i/>
-          </w:rPr>
-          <w:id w:val="-622930077"/>
-          <w:placeholder>
-            <w:docPart w:val="DefaultPlaceholder_2098659788"/>
-          </w:placeholder>
-          <w:temporary/>
-          <w:showingPlcHdr/>
-          <w:equation/>
-        </w:sdtPr>
-        <w:sdtContent>
-          <w:bookmarkStart w:id="2" w:name="_GoBack"/>
-          <m:oMathPara>
-            <m:oMath>
+      <m:oMathPara>
+        <m:oMath>
+          <m:r>
+            <w:rPr>
+              <w:rFonts w:ascii="Cambria Math" w:eastAsiaTheme="minorEastAsia" w:hAnsi="Cambria Math"/>
+            </w:rPr>
+            <m:t>x≥</m:t>
+          </m:r>
+          <m:func>
+            <m:funcPr>
+              <m:ctrlPr>
+                <w:rPr>
+                  <w:rFonts w:ascii="Cambria Math" w:eastAsiaTheme="minorEastAsia" w:hAnsi="Cambria Math"/>
+                  <w:i/>
+                </w:rPr>
+              </m:ctrlPr>
+            </m:funcPr>
+            <m:fName>
               <m:r>
-                <w:rPr>
-                  <w:rStyle w:val="PlaceholderText"/>
-                  <w:rFonts w:ascii="Cambria Math" w:hAnsi="Cambria Math"/>
-                </w:rPr>
-                <m:t>Type equation here.</m:t>
+                <m:rPr>
+                  <m:sty m:val="p"/>
+                </m:rPr>
+                <w:rPr>
+                  <w:rFonts w:ascii="Cambria Math" w:eastAsiaTheme="minorEastAsia" w:hAnsi="Cambria Math"/>
+                </w:rPr>
+                <m:t>log</m:t>
               </m:r>
-              <w:bookmarkEnd w:id="2"/>
-            </m:oMath>
-          </m:oMathPara>
-        </w:sdtContent>
-      </w:sdt>
+            </m:fName>
+            <m:e>
+              <m:sSup>
+                <m:sSupPr>
+                  <m:ctrlPr>
+                    <w:rPr>
+                      <w:rFonts w:ascii="Cambria Math" w:eastAsiaTheme="minorEastAsia" w:hAnsi="Cambria Math"/>
+                      <w:i/>
+                    </w:rPr>
+                  </m:ctrlPr>
+                </m:sSupPr>
+                <m:e>
+                  <m:r>
+                    <w:rPr>
+                      <w:rFonts w:ascii="Cambria Math" w:eastAsiaTheme="minorEastAsia" w:hAnsi="Cambria Math"/>
+                    </w:rPr>
+                    <m:t>x</m:t>
+                  </m:r>
+                </m:e>
+                <m:sup>
+                  <m:r>
+                    <w:rPr>
+                      <w:rFonts w:ascii="Cambria Math" w:eastAsiaTheme="minorEastAsia" w:hAnsi="Cambria Math"/>
+                    </w:rPr>
+                    <m:t>C</m:t>
+                  </m:r>
+                </m:sup>
+              </m:sSup>
+            </m:e>
+          </m:func>
+          <m:r>
+            <w:rPr>
+              <w:rFonts w:ascii="Cambria Math" w:eastAsiaTheme="minorEastAsia" w:hAnsi="Cambria Math"/>
+            </w:rPr>
+            <m:t>-</m:t>
+          </m:r>
+          <m:func>
+            <m:funcPr>
+              <m:ctrlPr>
+                <w:rPr>
+                  <w:rFonts w:ascii="Cambria Math" w:eastAsiaTheme="minorEastAsia" w:hAnsi="Cambria Math"/>
+                  <w:i/>
+                </w:rPr>
+              </m:ctrlPr>
+            </m:funcPr>
+            <m:fName>
+              <m:r>
+                <m:rPr>
+                  <m:sty m:val="p"/>
+                </m:rPr>
+                <w:rPr>
+                  <w:rFonts w:ascii="Cambria Math" w:eastAsiaTheme="minorEastAsia" w:hAnsi="Cambria Math"/>
+                </w:rPr>
+                <m:t>log</m:t>
+              </m:r>
+            </m:fName>
+            <m:e>
+              <m:r>
+                <w:rPr>
+                  <w:rFonts w:ascii="Cambria Math" w:eastAsiaTheme="minorEastAsia" w:hAnsi="Cambria Math"/>
+                </w:rPr>
+                <m:t>16</m:t>
+              </m:r>
+            </m:e>
+          </m:func>
+        </m:oMath>
+      </m:oMathPara>
+    </w:p>
+    <w:p>
+      <w:pPr>
+        <w:rPr>
+          <w:rFonts w:eastAsiaTheme="minorEastAsia"/>
+        </w:rPr>
+      </w:pPr>
+      <m:oMathPara>
+        <m:oMath>
+          <m:r>
+            <w:rPr>
+              <w:rFonts w:ascii="Cambria Math" w:eastAsiaTheme="minorEastAsia" w:hAnsi="Cambria Math"/>
+            </w:rPr>
+            <m:t>x≥</m:t>
+          </m:r>
+          <m:func>
+            <m:funcPr>
+              <m:ctrlPr>
+                <w:rPr>
+                  <w:rFonts w:ascii="Cambria Math" w:eastAsiaTheme="minorEastAsia" w:hAnsi="Cambria Math"/>
+                  <w:i/>
+                </w:rPr>
+              </m:ctrlPr>
+            </m:funcPr>
+            <m:fName>
+              <m:r>
+                <m:rPr>
+                  <m:sty m:val="p"/>
+                </m:rPr>
+                <w:rPr>
+                  <w:rFonts w:ascii="Cambria Math" w:eastAsiaTheme="minorEastAsia" w:hAnsi="Cambria Math"/>
+                </w:rPr>
+                <m:t>log</m:t>
+              </m:r>
+            </m:fName>
+            <m:e>
+              <m:f>
+                <m:fPr>
+                  <m:ctrlPr>
+                    <w:rPr>
+                      <w:rFonts w:ascii="Cambria Math" w:eastAsiaTheme="minorEastAsia" w:hAnsi="Cambria Math"/>
+                      <w:i/>
+                    </w:rPr>
+                  </m:ctrlPr>
+                </m:fPr>
+                <m:num>
+                  <m:sSup>
+                    <m:sSupPr>
+                      <m:ctrlPr>
+                        <w:rPr>
+                          <w:rFonts w:ascii="Cambria Math" w:eastAsiaTheme="minorEastAsia" w:hAnsi="Cambria Math"/>
+                          <w:i/>
+                        </w:rPr>
+                      </m:ctrlPr>
+                    </m:sSupPr>
+                    <m:e>
+                      <m:r>
+                        <w:rPr>
+                          <w:rFonts w:ascii="Cambria Math" w:eastAsiaTheme="minorEastAsia" w:hAnsi="Cambria Math"/>
+                        </w:rPr>
+                        <m:t>x</m:t>
+                      </m:r>
+                    </m:e>
+                    <m:sup>
+                      <m:r>
+                        <w:rPr>
+                          <w:rFonts w:ascii="Cambria Math" w:eastAsiaTheme="minorEastAsia" w:hAnsi="Cambria Math"/>
+                        </w:rPr>
+                        <m:t>c</m:t>
+                      </m:r>
+                    </m:sup>
+                  </m:sSup>
+                </m:num>
+                <m:den>
+                  <m:r>
+                    <w:rPr>
+                      <w:rFonts w:ascii="Cambria Math" w:eastAsiaTheme="minorEastAsia" w:hAnsi="Cambria Math"/>
+                    </w:rPr>
+                    <m:t>16</m:t>
+                  </m:r>
+                </m:den>
+              </m:f>
+            </m:e>
+          </m:func>
+        </m:oMath>
+      </m:oMathPara>
+    </w:p>
+    <w:p>
+      <w:pPr>
+        <w:rPr>
+          <w:rFonts w:eastAsiaTheme="minorEastAsia"/>
+        </w:rPr>
+      </w:pPr>
+      <w:r>
+        <w:rPr>
+          <w:rFonts w:eastAsiaTheme="minorEastAsia"/>
+        </w:rPr>
+        <w:t xml:space="preserve">This means that </w:t>
+      </w:r>
+      <w:proofErr w:type="gramStart"/>
+      <w:r>
+        <w:rPr>
+          <w:rFonts w:eastAsiaTheme="minorEastAsia"/>
+        </w:rPr>
+        <w:t xml:space="preserve">for </w:t>
+      </w:r>
+      <w:proofErr w:type="gramEnd"/>
+      <m:oMath>
+        <m:r>
+          <w:rPr>
+            <w:rFonts w:ascii="Cambria Math" w:eastAsiaTheme="minorEastAsia" w:hAnsi="Cambria Math"/>
+          </w:rPr>
+          <m:t>k=1</m:t>
+        </m:r>
+      </m:oMath>
+      <w:r>
+        <w:rPr>
+          <w:rFonts w:eastAsiaTheme="minorEastAsia"/>
+        </w:rPr>
+        <w:t xml:space="preserve">, </w:t>
+      </w:r>
+      <m:oMath>
+        <m:r>
+          <w:rPr>
+            <w:rFonts w:ascii="Cambria Math" w:eastAsiaTheme="minorEastAsia" w:hAnsi="Cambria Math"/>
+          </w:rPr>
+          <m:t>1&gt;</m:t>
+        </m:r>
+        <m:func>
+          <m:funcPr>
+            <m:ctrlPr>
+              <w:rPr>
+                <w:rFonts w:ascii="Cambria Math" w:eastAsiaTheme="minorEastAsia" w:hAnsi="Cambria Math"/>
+                <w:i/>
+              </w:rPr>
+            </m:ctrlPr>
+          </m:funcPr>
+          <m:fName>
+            <m:r>
+              <m:rPr>
+                <m:sty m:val="p"/>
+              </m:rPr>
+              <w:rPr>
+                <w:rFonts w:ascii="Cambria Math" w:eastAsiaTheme="minorEastAsia" w:hAnsi="Cambria Math"/>
+              </w:rPr>
+              <m:t>log</m:t>
+            </m:r>
+          </m:fName>
+          <m:e>
+            <m:f>
+              <m:fPr>
+                <m:ctrlPr>
+                  <w:rPr>
+                    <w:rFonts w:ascii="Cambria Math" w:eastAsiaTheme="minorEastAsia" w:hAnsi="Cambria Math"/>
+                    <w:i/>
+                  </w:rPr>
+                </m:ctrlPr>
+              </m:fPr>
+              <m:num>
+                <m:sSup>
+                  <m:sSupPr>
+                    <m:ctrlPr>
+                      <w:rPr>
+                        <w:rFonts w:ascii="Cambria Math" w:eastAsiaTheme="minorEastAsia" w:hAnsi="Cambria Math"/>
+                        <w:i/>
+                      </w:rPr>
+                    </m:ctrlPr>
+                  </m:sSupPr>
+                  <m:e>
+                    <m:r>
+                      <w:rPr>
+                        <w:rFonts w:ascii="Cambria Math" w:eastAsiaTheme="minorEastAsia" w:hAnsi="Cambria Math"/>
+                      </w:rPr>
+                      <m:t>1</m:t>
+                    </m:r>
+                  </m:e>
+                  <m:sup>
+                    <m:r>
+                      <w:rPr>
+                        <w:rFonts w:ascii="Cambria Math" w:eastAsiaTheme="minorEastAsia" w:hAnsi="Cambria Math"/>
+                      </w:rPr>
+                      <m:t>C</m:t>
+                    </m:r>
+                  </m:sup>
+                </m:sSup>
+              </m:num>
+              <m:den>
+                <m:r>
+                  <w:rPr>
+                    <w:rFonts w:ascii="Cambria Math" w:eastAsiaTheme="minorEastAsia" w:hAnsi="Cambria Math"/>
+                  </w:rPr>
+                  <m:t>16</m:t>
+                </m:r>
+              </m:den>
+            </m:f>
+          </m:e>
+        </m:func>
+      </m:oMath>
+      <w:r>
+        <w:rPr>
+          <w:rFonts w:eastAsiaTheme="minorEastAsia"/>
+        </w:rPr>
+        <w:t xml:space="preserve"> for all </w:t>
+      </w:r>
+      <m:oMath>
+        <m:r>
+          <w:rPr>
+            <w:rFonts w:ascii="Cambria Math" w:eastAsiaTheme="minorEastAsia" w:hAnsi="Cambria Math"/>
+          </w:rPr>
+          <m:t>C&gt;1</m:t>
+        </m:r>
+      </m:oMath>
+      <w:r>
+        <w:rPr>
+          <w:rFonts w:eastAsiaTheme="minorEastAsia"/>
+        </w:rPr>
+        <w:t xml:space="preserve">, hence the witnesses </w:t>
+      </w:r>
+      <m:oMath>
+        <m:r>
+          <w:rPr>
+            <w:rFonts w:ascii="Cambria Math" w:eastAsiaTheme="minorEastAsia" w:hAnsi="Cambria Math"/>
+          </w:rPr>
+          <m:t>k=1, C=1</m:t>
+        </m:r>
+      </m:oMath>
+      <w:r>
+        <w:rPr>
+          <w:rFonts w:eastAsiaTheme="minorEastAsia"/>
+        </w:rPr>
+        <w:t xml:space="preserve"> work to show that </w:t>
+      </w:r>
+      <m:oMath>
+        <m:sSup>
+          <m:sSupPr>
+            <m:ctrlPr>
+              <w:rPr>
+                <w:rFonts w:ascii="Cambria Math" w:eastAsiaTheme="minorEastAsia" w:hAnsi="Cambria Math"/>
+                <w:i/>
+              </w:rPr>
+            </m:ctrlPr>
+          </m:sSupPr>
+          <m:e>
+            <m:r>
+              <w:rPr>
+                <w:rFonts w:ascii="Cambria Math" w:eastAsiaTheme="minorEastAsia" w:hAnsi="Cambria Math"/>
+              </w:rPr>
+              <m:t>x</m:t>
+            </m:r>
+          </m:e>
+          <m:sup>
+            <m:r>
+              <w:rPr>
+                <w:rFonts w:ascii="Cambria Math" w:eastAsiaTheme="minorEastAsia" w:hAnsi="Cambria Math"/>
+              </w:rPr>
+              <m:t>2</m:t>
+            </m:r>
+          </m:sup>
+        </m:sSup>
+        <m:r>
+          <w:rPr>
+            <w:rFonts w:ascii="Cambria Math" w:eastAsiaTheme="minorEastAsia" w:hAnsi="Cambria Math"/>
+          </w:rPr>
+          <m:t>+4x</m:t>
+        </m:r>
+      </m:oMath>
+      <w:r>
+        <w:rPr>
+          <w:rFonts w:eastAsiaTheme="minorEastAsia"/>
+        </w:rPr>
+        <w:t xml:space="preserve"> is</w:t>
+      </w:r>
+      <m:oMath>
+        <m:r>
+          <m:rPr>
+            <m:sty m:val="p"/>
+          </m:rPr>
+          <w:rPr>
+            <w:rFonts w:ascii="Cambria Math" w:eastAsiaTheme="minorEastAsia" w:hAnsi="Cambria Math"/>
+          </w:rPr>
+          <m:t xml:space="preserve"> </m:t>
+        </m:r>
+        <m:r>
+          <m:rPr>
+            <m:sty m:val="p"/>
+          </m:rPr>
+          <w:rPr>
+            <w:rFonts w:ascii="Cambria Math" w:eastAsiaTheme="minorEastAsia" w:hAnsi="Cambria Math"/>
+          </w:rPr>
+          <m:t>Ω</m:t>
+        </m:r>
+        <m:r>
+          <w:rPr>
+            <w:rFonts w:ascii="Cambria Math" w:eastAsiaTheme="minorEastAsia" w:hAnsi="Cambria Math"/>
+          </w:rPr>
+          <m:t>(x∙</m:t>
+        </m:r>
+        <m:func>
+          <m:funcPr>
+            <m:ctrlPr>
+              <w:rPr>
+                <w:rFonts w:ascii="Cambria Math" w:eastAsiaTheme="minorEastAsia" w:hAnsi="Cambria Math"/>
+                <w:i/>
+              </w:rPr>
+            </m:ctrlPr>
+          </m:funcPr>
+          <m:fName>
+            <m:r>
+              <m:rPr>
+                <m:sty m:val="p"/>
+              </m:rPr>
+              <w:rPr>
+                <w:rFonts w:ascii="Cambria Math" w:eastAsiaTheme="minorEastAsia" w:hAnsi="Cambria Math"/>
+              </w:rPr>
+              <m:t>log</m:t>
+            </m:r>
+          </m:fName>
+          <m:e>
+            <m:r>
+              <w:rPr>
+                <w:rFonts w:ascii="Cambria Math" w:eastAsiaTheme="minorEastAsia" w:hAnsi="Cambria Math"/>
+              </w:rPr>
+              <m:t>x</m:t>
+            </m:r>
+          </m:e>
+        </m:func>
+        <m:r>
+          <w:rPr>
+            <w:rFonts w:ascii="Cambria Math" w:eastAsiaTheme="minorEastAsia" w:hAnsi="Cambria Math"/>
+          </w:rPr>
+          <m:t>)</m:t>
+        </m:r>
+      </m:oMath>
+      <w:r>
+        <w:rPr>
+          <w:rFonts w:eastAsiaTheme="minorEastAsia"/>
+        </w:rPr>
+        <w:t>.</w:t>
+      </w:r>
+      <w:bookmarkStart w:id="2" w:name="_GoBack"/>
+      <w:bookmarkEnd w:id="2"/>
     </w:p>
     <w:p>
       <w:pPr>
@@ -5391,6 +5725,7 @@
               <w:rPr>
                 <w:rFonts w:eastAsiaTheme="minorEastAsia"/>
               </w:rPr>
+              <w:lastRenderedPageBreak/>
               <w:t>5</w:t>
             </w:r>
           </w:p>
@@ -5723,7 +6058,6 @@
         <w:rPr>
           <w:rFonts w:eastAsiaTheme="minorEastAsia"/>
         </w:rPr>
-        <w:lastRenderedPageBreak/>
         <w:t>This was done</w:t>
       </w:r>
       <w:r>
@@ -5774,6 +6108,7 @@
       <w:r>
         <w:rPr>
           <w:noProof/>
+          <w:lang w:eastAsia="zh-CN"/>
         </w:rPr>
         <w:drawing>
           <wp:inline distT="0" distB="0" distL="0" distR="0" wp14:anchorId="3959B07D" wp14:editId="1A219493">
@@ -5830,7 +6165,7 @@
 </file>
 
 <file path=word/numbering.xml><?xml version="1.0" encoding="utf-8"?>
-<w:numbering xmlns:wpc="http://schemas.microsoft.com/office/word/2010/wordprocessingCanvas" xmlns:cx="http://schemas.microsoft.com/office/drawing/2014/chartex" xmlns:cx1="http://schemas.microsoft.com/office/drawing/2015/9/8/chartex" xmlns:cx2="http://schemas.microsoft.com/office/drawing/2015/10/21/chartex" xmlns:cx3="http://schemas.microsoft.com/office/drawing/2016/5/9/chartex" xmlns:cx4="http://schemas.microsoft.com/office/drawing/2016/5/10/chartex" xmlns:cx5="http://schemas.microsoft.com/office/drawing/2016/5/11/chartex" xmlns:cx6="http://schemas.microsoft.com/office/drawing/2016/5/12/chartex" xmlns:cx7="http://schemas.microsoft.com/office/drawing/2016/5/13/chartex" xmlns:cx8="http://schemas.microsoft.com/office/drawing/2016/5/14/chartex" xmlns:mc="http://schemas.openxmlformats.org/markup-compatibility/2006" xmlns:aink="http://schemas.microsoft.com/office/drawing/2016/ink" xmlns:am3d="http://schemas.microsoft.com/office/drawing/2017/model3d" xmlns:o="urn:schemas-microsoft-com:office:office" xmlns:r="http://schemas.openxmlformats.org/officeDocument/2006/relationships" xmlns:m="http://schemas.openxmlformats.org/officeDocument/2006/math" xmlns:v="urn:schemas-microsoft-com:vml" xmlns:wp14="http://schemas.microsoft.com/office/word/2010/wordprocessingDrawing" xmlns:wp="http://schemas.openxmlformats.org/drawingml/2006/wordprocessingDrawing" xmlns:w10="urn:schemas-microsoft-com:office:word" xmlns:w="http://schemas.openxmlformats.org/wordprocessingml/2006/main" xmlns:w14="http://schemas.microsoft.com/office/word/2010/wordml" xmlns:w15="http://schemas.microsoft.com/office/word/2012/wordml" xmlns:w16cid="http://schemas.microsoft.com/office/word/2016/wordml/cid" xmlns:w16se="http://schemas.microsoft.com/office/word/2015/wordml/symex" xmlns:wpg="http://schemas.microsoft.com/office/word/2010/wordprocessingGroup" xmlns:wpi="http://schemas.microsoft.com/office/word/2010/wordprocessingInk" xmlns:wne="http://schemas.microsoft.com/office/word/2006/wordml" xmlns:wps="http://schemas.microsoft.com/office/word/2010/wordprocessingShape" mc:Ignorable="w14 w15 w16se w16cid wp14">
+<w:numbering xmlns:wpc="http://schemas.microsoft.com/office/word/2010/wordprocessingCanvas" xmlns:cx="http://schemas.microsoft.com/office/drawing/2014/chartex" xmlns:cx1="http://schemas.microsoft.com/office/drawing/2015/9/8/chartex" xmlns:mc="http://schemas.openxmlformats.org/markup-compatibility/2006" xmlns:o="urn:schemas-microsoft-com:office:office" xmlns:r="http://schemas.openxmlformats.org/officeDocument/2006/relationships" xmlns:m="http://schemas.openxmlformats.org/officeDocument/2006/math" xmlns:v="urn:schemas-microsoft-com:vml" xmlns:wp14="http://schemas.microsoft.com/office/word/2010/wordprocessingDrawing" xmlns:wp="http://schemas.openxmlformats.org/drawingml/2006/wordprocessingDrawing" xmlns:w10="urn:schemas-microsoft-com:office:word" xmlns:w="http://schemas.openxmlformats.org/wordprocessingml/2006/main" xmlns:w14="http://schemas.microsoft.com/office/word/2010/wordml" xmlns:w15="http://schemas.microsoft.com/office/word/2012/wordml" xmlns:w16se="http://schemas.microsoft.com/office/word/2015/wordml/symex" xmlns:wpg="http://schemas.microsoft.com/office/word/2010/wordprocessingGroup" xmlns:wpi="http://schemas.microsoft.com/office/word/2010/wordprocessingInk" xmlns:wne="http://schemas.microsoft.com/office/word/2006/wordml" xmlns:wps="http://schemas.microsoft.com/office/word/2010/wordprocessingShape" mc:Ignorable="w14 w15 w16se wp14">
   <w:abstractNum w:abstractNumId="0" w15:restartNumberingAfterBreak="0">
     <w:nsid w:val="16270789"/>
     <w:multiLevelType w:val="hybridMultilevel"/>
@@ -6295,7 +6630,7 @@
 </file>
 
 <file path=word/styles.xml><?xml version="1.0" encoding="utf-8"?>
-<w:styles xmlns:mc="http://schemas.openxmlformats.org/markup-compatibility/2006" xmlns:r="http://schemas.openxmlformats.org/officeDocument/2006/relationships" xmlns:w="http://schemas.openxmlformats.org/wordprocessingml/2006/main" xmlns:w14="http://schemas.microsoft.com/office/word/2010/wordml" xmlns:w15="http://schemas.microsoft.com/office/word/2012/wordml" xmlns:w16cid="http://schemas.microsoft.com/office/word/2016/wordml/cid" xmlns:w16se="http://schemas.microsoft.com/office/word/2015/wordml/symex" mc:Ignorable="w14 w15 w16se w16cid">
+<w:styles xmlns:mc="http://schemas.openxmlformats.org/markup-compatibility/2006" xmlns:r="http://schemas.openxmlformats.org/officeDocument/2006/relationships" xmlns:w="http://schemas.openxmlformats.org/wordprocessingml/2006/main" xmlns:w14="http://schemas.microsoft.com/office/word/2010/wordml" xmlns:w15="http://schemas.microsoft.com/office/word/2012/wordml" xmlns:w16se="http://schemas.microsoft.com/office/word/2015/wordml/symex" mc:Ignorable="w14 w15 w16se">
   <w:docDefaults>
     <w:rPrDefault>
       <w:rPr>
@@ -6311,7 +6646,7 @@
       </w:pPr>
     </w:pPrDefault>
   </w:docDefaults>
-  <w:latentStyles w:defLockedState="0" w:defUIPriority="99" w:defSemiHidden="0" w:defUnhideWhenUsed="0" w:defQFormat="0" w:count="375">
+  <w:latentStyles w:defLockedState="0" w:defUIPriority="99" w:defSemiHidden="0" w:defUnhideWhenUsed="0" w:defQFormat="0" w:count="371">
     <w:lsdException w:name="Normal" w:uiPriority="0" w:qFormat="1"/>
     <w:lsdException w:name="heading 1" w:uiPriority="9" w:qFormat="1"/>
     <w:lsdException w:name="heading 2" w:semiHidden="1" w:uiPriority="9" w:unhideWhenUsed="1" w:qFormat="1"/>
@@ -6683,10 +7018,6 @@
     <w:lsdException w:name="List Table 5 Dark Accent 6" w:uiPriority="50"/>
     <w:lsdException w:name="List Table 6 Colorful Accent 6" w:uiPriority="51"/>
     <w:lsdException w:name="List Table 7 Colorful Accent 6" w:uiPriority="52"/>
-    <w:lsdException w:name="Mention" w:semiHidden="1" w:unhideWhenUsed="1"/>
-    <w:lsdException w:name="Smart Hyperlink" w:semiHidden="1" w:unhideWhenUsed="1"/>
-    <w:lsdException w:name="Hashtag" w:semiHidden="1" w:unhideWhenUsed="1"/>
-    <w:lsdException w:name="Unresolved Mention" w:semiHidden="1" w:unhideWhenUsed="1"/>
   </w:latentStyles>
   <w:style w:type="paragraph" w:default="1" w:styleId="Normal">
     <w:name w:val="Normal"/>
@@ -6760,557 +7091,6 @@
     </w:tblPr>
   </w:style>
 </w:styles>
-</file>
-
-<file path=word/glossary/document.xml><?xml version="1.0" encoding="utf-8"?>
-<w:glossaryDocument xmlns:wpc="http://schemas.microsoft.com/office/word/2010/wordprocessingCanvas" xmlns:cx="http://schemas.microsoft.com/office/drawing/2014/chartex" xmlns:cx1="http://schemas.microsoft.com/office/drawing/2015/9/8/chartex" xmlns:cx2="http://schemas.microsoft.com/office/drawing/2015/10/21/chartex" xmlns:cx3="http://schemas.microsoft.com/office/drawing/2016/5/9/chartex" xmlns:cx4="http://schemas.microsoft.com/office/drawing/2016/5/10/chartex" xmlns:cx5="http://schemas.microsoft.com/office/drawing/2016/5/11/chartex" xmlns:cx6="http://schemas.microsoft.com/office/drawing/2016/5/12/chartex" xmlns:cx7="http://schemas.microsoft.com/office/drawing/2016/5/13/chartex" xmlns:cx8="http://schemas.microsoft.com/office/drawing/2016/5/14/chartex" xmlns:mc="http://schemas.openxmlformats.org/markup-compatibility/2006" xmlns:aink="http://schemas.microsoft.com/office/drawing/2016/ink" xmlns:am3d="http://schemas.microsoft.com/office/drawing/2017/model3d" xmlns:o="urn:schemas-microsoft-com:office:office" xmlns:r="http://schemas.openxmlformats.org/officeDocument/2006/relationships" xmlns:m="http://schemas.openxmlformats.org/officeDocument/2006/math" xmlns:v="urn:schemas-microsoft-com:vml" xmlns:wp14="http://schemas.microsoft.com/office/word/2010/wordprocessingDrawing" xmlns:wp="http://schemas.openxmlformats.org/drawingml/2006/wordprocessingDrawing" xmlns:w10="urn:schemas-microsoft-com:office:word" xmlns:w="http://schemas.openxmlformats.org/wordprocessingml/2006/main" xmlns:w14="http://schemas.microsoft.com/office/word/2010/wordml" xmlns:w15="http://schemas.microsoft.com/office/word/2012/wordml" xmlns:w16cid="http://schemas.microsoft.com/office/word/2016/wordml/cid" xmlns:w16se="http://schemas.microsoft.com/office/word/2015/wordml/symex" xmlns:wpg="http://schemas.microsoft.com/office/word/2010/wordprocessingGroup" xmlns:wpi="http://schemas.microsoft.com/office/word/2010/wordprocessingInk" xmlns:wne="http://schemas.microsoft.com/office/word/2006/wordml" xmlns:wps="http://schemas.microsoft.com/office/word/2010/wordprocessingShape" mc:Ignorable="w14 w15 w16se w16cid wp14">
-  <w:docParts>
-    <w:docPart>
-      <w:docPartPr>
-        <w:name w:val="DefaultPlaceholder_2098659788"/>
-        <w:category>
-          <w:name w:val="General"/>
-          <w:gallery w:val="placeholder"/>
-        </w:category>
-        <w:types>
-          <w:type w:val="bbPlcHdr"/>
-        </w:types>
-        <w:behaviors>
-          <w:behavior w:val="content"/>
-        </w:behaviors>
-        <w:guid w:val="{E960CAF8-C234-4497-ADC2-7DBA712D90A8}"/>
-      </w:docPartPr>
-      <w:docPartBody>
-        <w:p>
-          <w:r>
-            <w:rPr>
-              <w:rStyle w:val="PlaceholderText"/>
-            </w:rPr>
-            <w:t>Type equation here.</w:t>
-          </w:r>
-        </w:p>
-      </w:docPartBody>
-    </w:docPart>
-  </w:docParts>
-</w:glossaryDocument>
-</file>
-
-<file path=word/glossary/fontTable.xml><?xml version="1.0" encoding="utf-8"?>
-<w:fonts xmlns:mc="http://schemas.openxmlformats.org/markup-compatibility/2006" xmlns:r="http://schemas.openxmlformats.org/officeDocument/2006/relationships" xmlns:w="http://schemas.openxmlformats.org/wordprocessingml/2006/main" xmlns:w14="http://schemas.microsoft.com/office/word/2010/wordml" xmlns:w15="http://schemas.microsoft.com/office/word/2012/wordml" xmlns:w16cid="http://schemas.microsoft.com/office/word/2016/wordml/cid" xmlns:w16se="http://schemas.microsoft.com/office/word/2015/wordml/symex" mc:Ignorable="w14 w15 w16se w16cid">
-  <w:font w:name="Times New Roman">
-    <w:panose1 w:val="02020603050405020304"/>
-    <w:charset w:val="00"/>
-    <w:family w:val="roman"/>
-    <w:pitch w:val="variable"/>
-    <w:sig w:usb0="E0002EFF" w:usb1="C000785B" w:usb2="00000009" w:usb3="00000000" w:csb0="000001FF" w:csb1="00000000"/>
-  </w:font>
-  <w:font w:name="Calibri">
-    <w:panose1 w:val="020F0502020204030204"/>
-    <w:charset w:val="00"/>
-    <w:family w:val="swiss"/>
-    <w:pitch w:val="variable"/>
-    <w:sig w:usb0="E0002AFF" w:usb1="C000247B" w:usb2="00000009" w:usb3="00000000" w:csb0="000001FF" w:csb1="00000000"/>
-  </w:font>
-  <w:font w:name="Cambria Math">
-    <w:panose1 w:val="02040503050406030204"/>
-    <w:charset w:val="00"/>
-    <w:family w:val="roman"/>
-    <w:pitch w:val="variable"/>
-    <w:sig w:usb0="E00006FF" w:usb1="420024FF" w:usb2="02000000" w:usb3="00000000" w:csb0="0000019F" w:csb1="00000000"/>
-  </w:font>
-  <w:font w:name="Calibri Light">
-    <w:panose1 w:val="020F0302020204030204"/>
-    <w:charset w:val="00"/>
-    <w:family w:val="swiss"/>
-    <w:pitch w:val="variable"/>
-    <w:sig w:usb0="E0002AFF" w:usb1="C000247B" w:usb2="00000009" w:usb3="00000000" w:csb0="000001FF" w:csb1="00000000"/>
-  </w:font>
-</w:fonts>
-</file>
-
-<file path=word/glossary/settings.xml><?xml version="1.0" encoding="utf-8"?>
-<w:settings xmlns:mc="http://schemas.openxmlformats.org/markup-compatibility/2006" xmlns:o="urn:schemas-microsoft-com:office:office" xmlns:r="http://schemas.openxmlformats.org/officeDocument/2006/relationships" xmlns:m="http://schemas.openxmlformats.org/officeDocument/2006/math" xmlns:v="urn:schemas-microsoft-com:vml" xmlns:w10="urn:schemas-microsoft-com:office:word" xmlns:w="http://schemas.openxmlformats.org/wordprocessingml/2006/main" xmlns:w14="http://schemas.microsoft.com/office/word/2010/wordml" xmlns:w15="http://schemas.microsoft.com/office/word/2012/wordml" xmlns:w16cid="http://schemas.microsoft.com/office/word/2016/wordml/cid" xmlns:w16se="http://schemas.microsoft.com/office/word/2015/wordml/symex" xmlns:sl="http://schemas.openxmlformats.org/schemaLibrary/2006/main" mc:Ignorable="w14 w15 w16se w16cid">
-  <w:view w:val="normal"/>
-  <w:defaultTabStop w:val="720"/>
-  <w:characterSpacingControl w:val="doNotCompress"/>
-  <w:compat>
-    <w:useFELayout/>
-    <w:compatSetting w:name="compatibilityMode" w:uri="http://schemas.microsoft.com/office/word" w:val="15"/>
-    <w:compatSetting w:name="overrideTableStyleFontSizeAndJustification" w:uri="http://schemas.microsoft.com/office/word" w:val="1"/>
-    <w:compatSetting w:name="enableOpenTypeFeatures" w:uri="http://schemas.microsoft.com/office/word" w:val="1"/>
-    <w:compatSetting w:name="doNotFlipMirrorIndents" w:uri="http://schemas.microsoft.com/office/word" w:val="1"/>
-    <w:compatSetting w:name="differentiateMultirowTableHeaders" w:uri="http://schemas.microsoft.com/office/word" w:val="1"/>
-    <w:compatSetting w:name="useWord2013TrackBottomHyphenation" w:uri="http://schemas.microsoft.com/office/word" w:val="0"/>
-  </w:compat>
-  <w:rsids>
-    <w:rsidRoot w:val="00EB0033"/>
-    <w:rsid w:val="001C63B4"/>
-    <w:rsid w:val="00EB0033"/>
-  </w:rsids>
-  <m:mathPr>
-    <m:mathFont m:val="Cambria Math"/>
-    <m:brkBin m:val="before"/>
-    <m:brkBinSub m:val="--"/>
-    <m:smallFrac m:val="0"/>
-    <m:dispDef/>
-    <m:lMargin m:val="0"/>
-    <m:rMargin m:val="0"/>
-    <m:defJc m:val="centerGroup"/>
-    <m:wrapIndent m:val="1440"/>
-    <m:intLim m:val="subSup"/>
-    <m:naryLim m:val="undOvr"/>
-  </m:mathPr>
-  <w:themeFontLang w:val="en-GB"/>
-  <w:clrSchemeMapping w:bg1="light1" w:t1="dark1" w:bg2="light2" w:t2="dark2" w:accent1="accent1" w:accent2="accent2" w:accent3="accent3" w:accent4="accent4" w:accent5="accent5" w:accent6="accent6" w:hyperlink="hyperlink" w:followedHyperlink="followedHyperlink"/>
-  <w:decimalSymbol w:val="."/>
-  <w:listSeparator w:val=","/>
-  <w15:chartTrackingRefBased/>
-</w:settings>
-</file>
-
-<file path=word/glossary/styles.xml><?xml version="1.0" encoding="utf-8"?>
-<w:styles xmlns:mc="http://schemas.openxmlformats.org/markup-compatibility/2006" xmlns:r="http://schemas.openxmlformats.org/officeDocument/2006/relationships" xmlns:w="http://schemas.openxmlformats.org/wordprocessingml/2006/main" xmlns:w14="http://schemas.microsoft.com/office/word/2010/wordml" xmlns:w15="http://schemas.microsoft.com/office/word/2012/wordml" xmlns:w16cid="http://schemas.microsoft.com/office/word/2016/wordml/cid" xmlns:w16se="http://schemas.microsoft.com/office/word/2015/wordml/symex" mc:Ignorable="w14 w15 w16se w16cid">
-  <w:docDefaults>
-    <w:rPrDefault>
-      <w:rPr>
-        <w:rFonts w:asciiTheme="minorHAnsi" w:eastAsiaTheme="minorEastAsia" w:hAnsiTheme="minorHAnsi" w:cstheme="minorBidi"/>
-        <w:sz w:val="22"/>
-        <w:szCs w:val="22"/>
-        <w:lang w:val="en-GB" w:eastAsia="en-GB" w:bidi="ar-SA"/>
-      </w:rPr>
-    </w:rPrDefault>
-    <w:pPrDefault>
-      <w:pPr>
-        <w:spacing w:after="160" w:line="259" w:lineRule="auto"/>
-      </w:pPr>
-    </w:pPrDefault>
-  </w:docDefaults>
-  <w:latentStyles w:defLockedState="0" w:defUIPriority="99" w:defSemiHidden="0" w:defUnhideWhenUsed="0" w:defQFormat="0" w:count="375">
-    <w:lsdException w:name="Normal" w:uiPriority="0" w:qFormat="1"/>
-    <w:lsdException w:name="heading 1" w:uiPriority="9" w:qFormat="1"/>
-    <w:lsdException w:name="heading 2" w:semiHidden="1" w:uiPriority="9" w:unhideWhenUsed="1" w:qFormat="1"/>
-    <w:lsdException w:name="heading 3" w:semiHidden="1" w:uiPriority="9" w:unhideWhenUsed="1" w:qFormat="1"/>
-    <w:lsdException w:name="heading 4" w:semiHidden="1" w:uiPriority="9" w:unhideWhenUsed="1" w:qFormat="1"/>
-    <w:lsdException w:name="heading 5" w:semiHidden="1" w:uiPriority="9" w:unhideWhenUsed="1" w:qFormat="1"/>
-    <w:lsdException w:name="heading 6" w:semiHidden="1" w:uiPriority="9" w:unhideWhenUsed="1" w:qFormat="1"/>
-    <w:lsdException w:name="heading 7" w:semiHidden="1" w:uiPriority="9" w:unhideWhenUsed="1" w:qFormat="1"/>
-    <w:lsdException w:name="heading 8" w:semiHidden="1" w:uiPriority="9" w:unhideWhenUsed="1" w:qFormat="1"/>
-    <w:lsdException w:name="heading 9" w:semiHidden="1" w:uiPriority="9" w:unhideWhenUsed="1" w:qFormat="1"/>
-    <w:lsdException w:name="index 1" w:semiHidden="1" w:unhideWhenUsed="1"/>
-    <w:lsdException w:name="index 2" w:semiHidden="1" w:unhideWhenUsed="1"/>
-    <w:lsdException w:name="index 3" w:semiHidden="1" w:unhideWhenUsed="1"/>
-    <w:lsdException w:name="index 4" w:semiHidden="1" w:unhideWhenUsed="1"/>
-    <w:lsdException w:name="index 5" w:semiHidden="1" w:unhideWhenUsed="1"/>
-    <w:lsdException w:name="index 6" w:semiHidden="1" w:unhideWhenUsed="1"/>
-    <w:lsdException w:name="index 7" w:semiHidden="1" w:unhideWhenUsed="1"/>
-    <w:lsdException w:name="index 8" w:semiHidden="1" w:unhideWhenUsed="1"/>
-    <w:lsdException w:name="index 9" w:semiHidden="1" w:unhideWhenUsed="1"/>
-    <w:lsdException w:name="toc 1" w:semiHidden="1" w:uiPriority="39" w:unhideWhenUsed="1"/>
-    <w:lsdException w:name="toc 2" w:semiHidden="1" w:uiPriority="39" w:unhideWhenUsed="1"/>
-    <w:lsdException w:name="toc 3" w:semiHidden="1" w:uiPriority="39" w:unhideWhenUsed="1"/>
-    <w:lsdException w:name="toc 4" w:semiHidden="1" w:uiPriority="39" w:unhideWhenUsed="1"/>
-    <w:lsdException w:name="toc 5" w:semiHidden="1" w:uiPriority="39" w:unhideWhenUsed="1"/>
-    <w:lsdException w:name="toc 6" w:semiHidden="1" w:uiPriority="39" w:unhideWhenUsed="1"/>
-    <w:lsdException w:name="toc 7" w:semiHidden="1" w:uiPriority="39" w:unhideWhenUsed="1"/>
-    <w:lsdException w:name="toc 8" w:semiHidden="1" w:uiPriority="39" w:unhideWhenUsed="1"/>
-    <w:lsdException w:name="toc 9" w:semiHidden="1" w:uiPriority="39" w:unhideWhenUsed="1"/>
-    <w:lsdException w:name="Normal Indent" w:semiHidden="1" w:unhideWhenUsed="1"/>
-    <w:lsdException w:name="footnote text" w:semiHidden="1" w:unhideWhenUsed="1"/>
-    <w:lsdException w:name="annotation text" w:semiHidden="1" w:unhideWhenUsed="1"/>
-    <w:lsdException w:name="header" w:semiHidden="1" w:unhideWhenUsed="1"/>
-    <w:lsdException w:name="footer" w:semiHidden="1" w:unhideWhenUsed="1"/>
-    <w:lsdException w:name="index heading" w:semiHidden="1" w:unhideWhenUsed="1"/>
-    <w:lsdException w:name="caption" w:semiHidden="1" w:uiPriority="35" w:unhideWhenUsed="1" w:qFormat="1"/>
-    <w:lsdException w:name="table of figures" w:semiHidden="1" w:unhideWhenUsed="1"/>
-    <w:lsdException w:name="envelope address" w:semiHidden="1" w:unhideWhenUsed="1"/>
-    <w:lsdException w:name="envelope return" w:semiHidden="1" w:unhideWhenUsed="1"/>
-    <w:lsdException w:name="footnote reference" w:semiHidden="1" w:unhideWhenUsed="1"/>
-    <w:lsdException w:name="annotation reference" w:semiHidden="1" w:unhideWhenUsed="1"/>
-    <w:lsdException w:name="line number" w:semiHidden="1" w:unhideWhenUsed="1"/>
-    <w:lsdException w:name="page number" w:semiHidden="1" w:unhideWhenUsed="1"/>
-    <w:lsdException w:name="endnote reference" w:semiHidden="1" w:unhideWhenUsed="1"/>
-    <w:lsdException w:name="endnote text" w:semiHidden="1" w:unhideWhenUsed="1"/>
-    <w:lsdException w:name="table of authorities" w:semiHidden="1" w:unhideWhenUsed="1"/>
-    <w:lsdException w:name="macro" w:semiHidden="1" w:unhideWhenUsed="1"/>
-    <w:lsdException w:name="toa heading" w:semiHidden="1" w:unhideWhenUsed="1"/>
-    <w:lsdException w:name="List" w:semiHidden="1" w:unhideWhenUsed="1"/>
-    <w:lsdException w:name="List Bullet" w:semiHidden="1" w:unhideWhenUsed="1"/>
-    <w:lsdException w:name="List Number" w:semiHidden="1" w:unhideWhenUsed="1"/>
-    <w:lsdException w:name="List 2" w:semiHidden="1" w:unhideWhenUsed="1"/>
-    <w:lsdException w:name="List 3" w:semiHidden="1" w:unhideWhenUsed="1"/>
-    <w:lsdException w:name="List 4" w:semiHidden="1" w:unhideWhenUsed="1"/>
-    <w:lsdException w:name="List 5" w:semiHidden="1" w:unhideWhenUsed="1"/>
-    <w:lsdException w:name="List Bullet 2" w:semiHidden="1" w:unhideWhenUsed="1"/>
-    <w:lsdException w:name="List Bullet 3" w:semiHidden="1" w:unhideWhenUsed="1"/>
-    <w:lsdException w:name="List Bullet 4" w:semiHidden="1" w:unhideWhenUsed="1"/>
-    <w:lsdException w:name="List Bullet 5" w:semiHidden="1" w:unhideWhenUsed="1"/>
-    <w:lsdException w:name="List Number 2" w:semiHidden="1" w:unhideWhenUsed="1"/>
-    <w:lsdException w:name="List Number 3" w:semiHidden="1" w:unhideWhenUsed="1"/>
-    <w:lsdException w:name="List Number 4" w:semiHidden="1" w:unhideWhenUsed="1"/>
-    <w:lsdException w:name="List Number 5" w:semiHidden="1" w:unhideWhenUsed="1"/>
-    <w:lsdException w:name="Title" w:uiPriority="10" w:qFormat="1"/>
-    <w:lsdException w:name="Closing" w:semiHidden="1" w:unhideWhenUsed="1"/>
-    <w:lsdException w:name="Signature" w:semiHidden="1" w:unhideWhenUsed="1"/>
-    <w:lsdException w:name="Default Paragraph Font" w:semiHidden="1" w:uiPriority="1" w:unhideWhenUsed="1"/>
-    <w:lsdException w:name="Body Text" w:semiHidden="1" w:unhideWhenUsed="1"/>
-    <w:lsdException w:name="Body Text Indent" w:semiHidden="1" w:unhideWhenUsed="1"/>
-    <w:lsdException w:name="List Continue" w:semiHidden="1" w:unhideWhenUsed="1"/>
-    <w:lsdException w:name="List Continue 2" w:semiHidden="1" w:unhideWhenUsed="1"/>
-    <w:lsdException w:name="List Continue 3" w:semiHidden="1" w:unhideWhenUsed="1"/>
-    <w:lsdException w:name="List Continue 4" w:semiHidden="1" w:unhideWhenUsed="1"/>
-    <w:lsdException w:name="List Continue 5" w:semiHidden="1" w:unhideWhenUsed="1"/>
-    <w:lsdException w:name="Message Header" w:semiHidden="1" w:unhideWhenUsed="1"/>
-    <w:lsdException w:name="Subtitle" w:uiPriority="11" w:qFormat="1"/>
-    <w:lsdException w:name="Salutation" w:semiHidden="1" w:unhideWhenUsed="1"/>
-    <w:lsdException w:name="Date" w:semiHidden="1" w:unhideWhenUsed="1"/>
-    <w:lsdException w:name="Body Text First Indent" w:semiHidden="1" w:unhideWhenUsed="1"/>
-    <w:lsdException w:name="Body Text First Indent 2" w:semiHidden="1" w:unhideWhenUsed="1"/>
-    <w:lsdException w:name="Note Heading" w:semiHidden="1" w:unhideWhenUsed="1"/>
-    <w:lsdException w:name="Body Text 2" w:semiHidden="1" w:unhideWhenUsed="1"/>
-    <w:lsdException w:name="Body Text 3" w:semiHidden="1" w:unhideWhenUsed="1"/>
-    <w:lsdException w:name="Body Text Indent 2" w:semiHidden="1" w:unhideWhenUsed="1"/>
-    <w:lsdException w:name="Body Text Indent 3" w:semiHidden="1" w:unhideWhenUsed="1"/>
-    <w:lsdException w:name="Block Text" w:semiHidden="1" w:unhideWhenUsed="1"/>
-    <w:lsdException w:name="Hyperlink" w:semiHidden="1" w:unhideWhenUsed="1"/>
-    <w:lsdException w:name="FollowedHyperlink" w:semiHidden="1" w:unhideWhenUsed="1"/>
-    <w:lsdException w:name="Strong" w:uiPriority="22" w:qFormat="1"/>
-    <w:lsdException w:name="Emphasis" w:uiPriority="20" w:qFormat="1"/>
-    <w:lsdException w:name="Document Map" w:semiHidden="1" w:unhideWhenUsed="1"/>
-    <w:lsdException w:name="Plain Text" w:semiHidden="1" w:unhideWhenUsed="1"/>
-    <w:lsdException w:name="E-mail Signature" w:semiHidden="1" w:unhideWhenUsed="1"/>
-    <w:lsdException w:name="HTML Top of Form" w:semiHidden="1" w:unhideWhenUsed="1"/>
-    <w:lsdException w:name="HTML Bottom of Form" w:semiHidden="1" w:unhideWhenUsed="1"/>
-    <w:lsdException w:name="Normal (Web)" w:semiHidden="1" w:unhideWhenUsed="1"/>
-    <w:lsdException w:name="HTML Acronym" w:semiHidden="1" w:unhideWhenUsed="1"/>
-    <w:lsdException w:name="HTML Address" w:semiHidden="1" w:unhideWhenUsed="1"/>
-    <w:lsdException w:name="HTML Cite" w:semiHidden="1" w:unhideWhenUsed="1"/>
-    <w:lsdException w:name="HTML Code" w:semiHidden="1" w:unhideWhenUsed="1"/>
-    <w:lsdException w:name="HTML Definition" w:semiHidden="1" w:unhideWhenUsed="1"/>
-    <w:lsdException w:name="HTML Keyboard" w:semiHidden="1" w:unhideWhenUsed="1"/>
-    <w:lsdException w:name="HTML Preformatted" w:semiHidden="1" w:unhideWhenUsed="1"/>
-    <w:lsdException w:name="HTML Sample" w:semiHidden="1" w:unhideWhenUsed="1"/>
-    <w:lsdException w:name="HTML Typewriter" w:semiHidden="1" w:unhideWhenUsed="1"/>
-    <w:lsdException w:name="HTML Variable" w:semiHidden="1" w:unhideWhenUsed="1"/>
-    <w:lsdException w:name="Normal Table" w:semiHidden="1" w:unhideWhenUsed="1"/>
-    <w:lsdException w:name="annotation subject" w:semiHidden="1" w:unhideWhenUsed="1"/>
-    <w:lsdException w:name="No List" w:semiHidden="1" w:unhideWhenUsed="1"/>
-    <w:lsdException w:name="Outline List 1" w:semiHidden="1" w:unhideWhenUsed="1"/>
-    <w:lsdException w:name="Outline List 2" w:semiHidden="1" w:unhideWhenUsed="1"/>
-    <w:lsdException w:name="Outline List 3" w:semiHidden="1" w:unhideWhenUsed="1"/>
-    <w:lsdException w:name="Table Simple 1" w:semiHidden="1" w:unhideWhenUsed="1"/>
-    <w:lsdException w:name="Table Simple 2" w:semiHidden="1" w:unhideWhenUsed="1"/>
-    <w:lsdException w:name="Table Simple 3" w:semiHidden="1" w:unhideWhenUsed="1"/>
-    <w:lsdException w:name="Table Classic 1" w:semiHidden="1" w:unhideWhenUsed="1"/>
-    <w:lsdException w:name="Table Classic 2" w:semiHidden="1" w:unhideWhenUsed="1"/>
-    <w:lsdException w:name="Table Classic 3" w:semiHidden="1" w:unhideWhenUsed="1"/>
-    <w:lsdException w:name="Table Classic 4" w:semiHidden="1" w:unhideWhenUsed="1"/>
-    <w:lsdException w:name="Table Colorful 1" w:semiHidden="1" w:unhideWhenUsed="1"/>
-    <w:lsdException w:name="Table Colorful 2" w:semiHidden="1" w:unhideWhenUsed="1"/>
-    <w:lsdException w:name="Table Colorful 3" w:semiHidden="1" w:unhideWhenUsed="1"/>
-    <w:lsdException w:name="Table Columns 1" w:semiHidden="1" w:unhideWhenUsed="1"/>
-    <w:lsdException w:name="Table Columns 2" w:semiHidden="1" w:unhideWhenUsed="1"/>
-    <w:lsdException w:name="Table Columns 3" w:semiHidden="1" w:unhideWhenUsed="1"/>
-    <w:lsdException w:name="Table Columns 4" w:semiHidden="1" w:unhideWhenUsed="1"/>
-    <w:lsdException w:name="Table Columns 5" w:semiHidden="1" w:unhideWhenUsed="1"/>
-    <w:lsdException w:name="Table Grid 1" w:semiHidden="1" w:unhideWhenUsed="1"/>
-    <w:lsdException w:name="Table Grid 2" w:semiHidden="1" w:unhideWhenUsed="1"/>
-    <w:lsdException w:name="Table Grid 3" w:semiHidden="1" w:unhideWhenUsed="1"/>
-    <w:lsdException w:name="Table Grid 4" w:semiHidden="1" w:unhideWhenUsed="1"/>
-    <w:lsdException w:name="Table Grid 5" w:semiHidden="1" w:unhideWhenUsed="1"/>
-    <w:lsdException w:name="Table Grid 6" w:semiHidden="1" w:unhideWhenUsed="1"/>
-    <w:lsdException w:name="Table Grid 7" w:semiHidden="1" w:unhideWhenUsed="1"/>
-    <w:lsdException w:name="Table Grid 8" w:semiHidden="1" w:unhideWhenUsed="1"/>
-    <w:lsdException w:name="Table List 1" w:semiHidden="1" w:unhideWhenUsed="1"/>
-    <w:lsdException w:name="Table List 2" w:semiHidden="1" w:unhideWhenUsed="1"/>
-    <w:lsdException w:name="Table List 3" w:semiHidden="1" w:unhideWhenUsed="1"/>
-    <w:lsdException w:name="Table List 4" w:semiHidden="1" w:unhideWhenUsed="1"/>
-    <w:lsdException w:name="Table List 5" w:semiHidden="1" w:unhideWhenUsed="1"/>
-    <w:lsdException w:name="Table List 6" w:semiHidden="1" w:unhideWhenUsed="1"/>
-    <w:lsdException w:name="Table List 7" w:semiHidden="1" w:unhideWhenUsed="1"/>
-    <w:lsdException w:name="Table List 8" w:semiHidden="1" w:unhideWhenUsed="1"/>
-    <w:lsdException w:name="Table 3D effects 1" w:semiHidden="1" w:unhideWhenUsed="1"/>
-    <w:lsdException w:name="Table 3D effects 2" w:semiHidden="1" w:unhideWhenUsed="1"/>
-    <w:lsdException w:name="Table 3D effects 3" w:semiHidden="1" w:unhideWhenUsed="1"/>
-    <w:lsdException w:name="Table Contemporary" w:semiHidden="1" w:unhideWhenUsed="1"/>
-    <w:lsdException w:name="Table Elegant" w:semiHidden="1" w:unhideWhenUsed="1"/>
-    <w:lsdException w:name="Table Professional" w:semiHidden="1" w:unhideWhenUsed="1"/>
-    <w:lsdException w:name="Table Subtle 1" w:semiHidden="1" w:unhideWhenUsed="1"/>
-    <w:lsdException w:name="Table Subtle 2" w:semiHidden="1" w:unhideWhenUsed="1"/>
-    <w:lsdException w:name="Table Web 1" w:semiHidden="1" w:unhideWhenUsed="1"/>
-    <w:lsdException w:name="Table Web 2" w:semiHidden="1" w:unhideWhenUsed="1"/>
-    <w:lsdException w:name="Table Web 3" w:semiHidden="1" w:unhideWhenUsed="1"/>
-    <w:lsdException w:name="Balloon Text" w:semiHidden="1" w:unhideWhenUsed="1"/>
-    <w:lsdException w:name="Table Grid" w:uiPriority="39"/>
-    <w:lsdException w:name="Table Theme" w:semiHidden="1" w:unhideWhenUsed="1"/>
-    <w:lsdException w:name="Placeholder Text" w:semiHidden="1"/>
-    <w:lsdException w:name="No Spacing" w:uiPriority="1" w:qFormat="1"/>
-    <w:lsdException w:name="Light Shading" w:uiPriority="60"/>
-    <w:lsdException w:name="Light List" w:uiPriority="61"/>
-    <w:lsdException w:name="Light Grid" w:uiPriority="62"/>
-    <w:lsdException w:name="Medium Shading 1" w:uiPriority="63"/>
-    <w:lsdException w:name="Medium Shading 2" w:uiPriority="64"/>
-    <w:lsdException w:name="Medium List 1" w:uiPriority="65"/>
-    <w:lsdException w:name="Medium List 2" w:uiPriority="66"/>
-    <w:lsdException w:name="Medium Grid 1" w:uiPriority="67"/>
-    <w:lsdException w:name="Medium Grid 2" w:uiPriority="68"/>
-    <w:lsdException w:name="Medium Grid 3" w:uiPriority="69"/>
-    <w:lsdException w:name="Dark List" w:uiPriority="70"/>
-    <w:lsdException w:name="Colorful Shading" w:uiPriority="71"/>
-    <w:lsdException w:name="Colorful List" w:uiPriority="72"/>
-    <w:lsdException w:name="Colorful Grid" w:uiPriority="73"/>
-    <w:lsdException w:name="Light Shading Accent 1" w:uiPriority="60"/>
-    <w:lsdException w:name="Light List Accent 1" w:uiPriority="61"/>
-    <w:lsdException w:name="Light Grid Accent 1" w:uiPriority="62"/>
-    <w:lsdException w:name="Medium Shading 1 Accent 1" w:uiPriority="63"/>
-    <w:lsdException w:name="Medium Shading 2 Accent 1" w:uiPriority="64"/>
-    <w:lsdException w:name="Medium List 1 Accent 1" w:uiPriority="65"/>
-    <w:lsdException w:name="Revision" w:semiHidden="1"/>
-    <w:lsdException w:name="List Paragraph" w:uiPriority="34" w:qFormat="1"/>
-    <w:lsdException w:name="Quote" w:uiPriority="29" w:qFormat="1"/>
-    <w:lsdException w:name="Intense Quote" w:uiPriority="30" w:qFormat="1"/>
-    <w:lsdException w:name="Medium List 2 Accent 1" w:uiPriority="66"/>
-    <w:lsdException w:name="Medium Grid 1 Accent 1" w:uiPriority="67"/>
-    <w:lsdException w:name="Medium Grid 2 Accent 1" w:uiPriority="68"/>
-    <w:lsdException w:name="Medium Grid 3 Accent 1" w:uiPriority="69"/>
-    <w:lsdException w:name="Dark List Accent 1" w:uiPriority="70"/>
-    <w:lsdException w:name="Colorful Shading Accent 1" w:uiPriority="71"/>
-    <w:lsdException w:name="Colorful List Accent 1" w:uiPriority="72"/>
-    <w:lsdException w:name="Colorful Grid Accent 1" w:uiPriority="73"/>
-    <w:lsdException w:name="Light Shading Accent 2" w:uiPriority="60"/>
-    <w:lsdException w:name="Light List Accent 2" w:uiPriority="61"/>
-    <w:lsdException w:name="Light Grid Accent 2" w:uiPriority="62"/>
-    <w:lsdException w:name="Medium Shading 1 Accent 2" w:uiPriority="63"/>
-    <w:lsdException w:name="Medium Shading 2 Accent 2" w:uiPriority="64"/>
-    <w:lsdException w:name="Medium List 1 Accent 2" w:uiPriority="65"/>
-    <w:lsdException w:name="Medium List 2 Accent 2" w:uiPriority="66"/>
-    <w:lsdException w:name="Medium Grid 1 Accent 2" w:uiPriority="67"/>
-    <w:lsdException w:name="Medium Grid 2 Accent 2" w:uiPriority="68"/>
-    <w:lsdException w:name="Medium Grid 3 Accent 2" w:uiPriority="69"/>
-    <w:lsdException w:name="Dark List Accent 2" w:uiPriority="70"/>
-    <w:lsdException w:name="Colorful Shading Accent 2" w:uiPriority="71"/>
-    <w:lsdException w:name="Colorful List Accent 2" w:uiPriority="72"/>
-    <w:lsdException w:name="Colorful Grid Accent 2" w:uiPriority="73"/>
-    <w:lsdException w:name="Light Shading Accent 3" w:uiPriority="60"/>
-    <w:lsdException w:name="Light List Accent 3" w:uiPriority="61"/>
-    <w:lsdException w:name="Light Grid Accent 3" w:uiPriority="62"/>
-    <w:lsdException w:name="Medium Shading 1 Accent 3" w:uiPriority="63"/>
-    <w:lsdException w:name="Medium Shading 2 Accent 3" w:uiPriority="64"/>
-    <w:lsdException w:name="Medium List 1 Accent 3" w:uiPriority="65"/>
-    <w:lsdException w:name="Medium List 2 Accent 3" w:uiPriority="66"/>
-    <w:lsdException w:name="Medium Grid 1 Accent 3" w:uiPriority="67"/>
-    <w:lsdException w:name="Medium Grid 2 Accent 3" w:uiPriority="68"/>
-    <w:lsdException w:name="Medium Grid 3 Accent 3" w:uiPriority="69"/>
-    <w:lsdException w:name="Dark List Accent 3" w:uiPriority="70"/>
-    <w:lsdException w:name="Colorful Shading Accent 3" w:uiPriority="71"/>
-    <w:lsdException w:name="Colorful List Accent 3" w:uiPriority="72"/>
-    <w:lsdException w:name="Colorful Grid Accent 3" w:uiPriority="73"/>
-    <w:lsdException w:name="Light Shading Accent 4" w:uiPriority="60"/>
-    <w:lsdException w:name="Light List Accent 4" w:uiPriority="61"/>
-    <w:lsdException w:name="Light Grid Accent 4" w:uiPriority="62"/>
-    <w:lsdException w:name="Medium Shading 1 Accent 4" w:uiPriority="63"/>
-    <w:lsdException w:name="Medium Shading 2 Accent 4" w:uiPriority="64"/>
-    <w:lsdException w:name="Medium List 1 Accent 4" w:uiPriority="65"/>
-    <w:lsdException w:name="Medium List 2 Accent 4" w:uiPriority="66"/>
-    <w:lsdException w:name="Medium Grid 1 Accent 4" w:uiPriority="67"/>
-    <w:lsdException w:name="Medium Grid 2 Accent 4" w:uiPriority="68"/>
-    <w:lsdException w:name="Medium Grid 3 Accent 4" w:uiPriority="69"/>
-    <w:lsdException w:name="Dark List Accent 4" w:uiPriority="70"/>
-    <w:lsdException w:name="Colorful Shading Accent 4" w:uiPriority="71"/>
-    <w:lsdException w:name="Colorful List Accent 4" w:uiPriority="72"/>
-    <w:lsdException w:name="Colorful Grid Accent 4" w:uiPriority="73"/>
-    <w:lsdException w:name="Light Shading Accent 5" w:uiPriority="60"/>
-    <w:lsdException w:name="Light List Accent 5" w:uiPriority="61"/>
-    <w:lsdException w:name="Light Grid Accent 5" w:uiPriority="62"/>
-    <w:lsdException w:name="Medium Shading 1 Accent 5" w:uiPriority="63"/>
-    <w:lsdException w:name="Medium Shading 2 Accent 5" w:uiPriority="64"/>
-    <w:lsdException w:name="Medium List 1 Accent 5" w:uiPriority="65"/>
-    <w:lsdException w:name="Medium List 2 Accent 5" w:uiPriority="66"/>
-    <w:lsdException w:name="Medium Grid 1 Accent 5" w:uiPriority="67"/>
-    <w:lsdException w:name="Medium Grid 2 Accent 5" w:uiPriority="68"/>
-    <w:lsdException w:name="Medium Grid 3 Accent 5" w:uiPriority="69"/>
-    <w:lsdException w:name="Dark List Accent 5" w:uiPriority="70"/>
-    <w:lsdException w:name="Colorful Shading Accent 5" w:uiPriority="71"/>
-    <w:lsdException w:name="Colorful List Accent 5" w:uiPriority="72"/>
-    <w:lsdException w:name="Colorful Grid Accent 5" w:uiPriority="73"/>
-    <w:lsdException w:name="Light Shading Accent 6" w:uiPriority="60"/>
-    <w:lsdException w:name="Light List Accent 6" w:uiPriority="61"/>
-    <w:lsdException w:name="Light Grid Accent 6" w:uiPriority="62"/>
-    <w:lsdException w:name="Medium Shading 1 Accent 6" w:uiPriority="63"/>
-    <w:lsdException w:name="Medium Shading 2 Accent 6" w:uiPriority="64"/>
-    <w:lsdException w:name="Medium List 1 Accent 6" w:uiPriority="65"/>
-    <w:lsdException w:name="Medium List 2 Accent 6" w:uiPriority="66"/>
-    <w:lsdException w:name="Medium Grid 1 Accent 6" w:uiPriority="67"/>
-    <w:lsdException w:name="Medium Grid 2 Accent 6" w:uiPriority="68"/>
-    <w:lsdException w:name="Medium Grid 3 Accent 6" w:uiPriority="69"/>
-    <w:lsdException w:name="Dark List Accent 6" w:uiPriority="70"/>
-    <w:lsdException w:name="Colorful Shading Accent 6" w:uiPriority="71"/>
-    <w:lsdException w:name="Colorful List Accent 6" w:uiPriority="72"/>
-    <w:lsdException w:name="Colorful Grid Accent 6" w:uiPriority="73"/>
-    <w:lsdException w:name="Subtle Emphasis" w:uiPriority="19" w:qFormat="1"/>
-    <w:lsdException w:name="Intense Emphasis" w:uiPriority="21" w:qFormat="1"/>
-    <w:lsdException w:name="Subtle Reference" w:uiPriority="31" w:qFormat="1"/>
-    <w:lsdException w:name="Intense Reference" w:uiPriority="32" w:qFormat="1"/>
-    <w:lsdException w:name="Book Title" w:uiPriority="33" w:qFormat="1"/>
-    <w:lsdException w:name="Bibliography" w:semiHidden="1" w:uiPriority="37" w:unhideWhenUsed="1"/>
-    <w:lsdException w:name="TOC Heading" w:semiHidden="1" w:uiPriority="39" w:unhideWhenUsed="1" w:qFormat="1"/>
-    <w:lsdException w:name="Plain Table 1" w:uiPriority="41"/>
-    <w:lsdException w:name="Plain Table 2" w:uiPriority="42"/>
-    <w:lsdException w:name="Plain Table 3" w:uiPriority="43"/>
-    <w:lsdException w:name="Plain Table 4" w:uiPriority="44"/>
-    <w:lsdException w:name="Plain Table 5" w:uiPriority="45"/>
-    <w:lsdException w:name="Grid Table Light" w:uiPriority="40"/>
-    <w:lsdException w:name="Grid Table 1 Light" w:uiPriority="46"/>
-    <w:lsdException w:name="Grid Table 2" w:uiPriority="47"/>
-    <w:lsdException w:name="Grid Table 3" w:uiPriority="48"/>
-    <w:lsdException w:name="Grid Table 4" w:uiPriority="49"/>
-    <w:lsdException w:name="Grid Table 5 Dark" w:uiPriority="50"/>
-    <w:lsdException w:name="Grid Table 6 Colorful" w:uiPriority="51"/>
-    <w:lsdException w:name="Grid Table 7 Colorful" w:uiPriority="52"/>
-    <w:lsdException w:name="Grid Table 1 Light Accent 1" w:uiPriority="46"/>
-    <w:lsdException w:name="Grid Table 2 Accent 1" w:uiPriority="47"/>
-    <w:lsdException w:name="Grid Table 3 Accent 1" w:uiPriority="48"/>
-    <w:lsdException w:name="Grid Table 4 Accent 1" w:uiPriority="49"/>
-    <w:lsdException w:name="Grid Table 5 Dark Accent 1" w:uiPriority="50"/>
-    <w:lsdException w:name="Grid Table 6 Colorful Accent 1" w:uiPriority="51"/>
-    <w:lsdException w:name="Grid Table 7 Colorful Accent 1" w:uiPriority="52"/>
-    <w:lsdException w:name="Grid Table 1 Light Accent 2" w:uiPriority="46"/>
-    <w:lsdException w:name="Grid Table 2 Accent 2" w:uiPriority="47"/>
-    <w:lsdException w:name="Grid Table 3 Accent 2" w:uiPriority="48"/>
-    <w:lsdException w:name="Grid Table 4 Accent 2" w:uiPriority="49"/>
-    <w:lsdException w:name="Grid Table 5 Dark Accent 2" w:uiPriority="50"/>
-    <w:lsdException w:name="Grid Table 6 Colorful Accent 2" w:uiPriority="51"/>
-    <w:lsdException w:name="Grid Table 7 Colorful Accent 2" w:uiPriority="52"/>
-    <w:lsdException w:name="Grid Table 1 Light Accent 3" w:uiPriority="46"/>
-    <w:lsdException w:name="Grid Table 2 Accent 3" w:uiPriority="47"/>
-    <w:lsdException w:name="Grid Table 3 Accent 3" w:uiPriority="48"/>
-    <w:lsdException w:name="Grid Table 4 Accent 3" w:uiPriority="49"/>
-    <w:lsdException w:name="Grid Table 5 Dark Accent 3" w:uiPriority="50"/>
-    <w:lsdException w:name="Grid Table 6 Colorful Accent 3" w:uiPriority="51"/>
-    <w:lsdException w:name="Grid Table 7 Colorful Accent 3" w:uiPriority="52"/>
-    <w:lsdException w:name="Grid Table 1 Light Accent 4" w:uiPriority="46"/>
-    <w:lsdException w:name="Grid Table 2 Accent 4" w:uiPriority="47"/>
-    <w:lsdException w:name="Grid Table 3 Accent 4" w:uiPriority="48"/>
-    <w:lsdException w:name="Grid Table 4 Accent 4" w:uiPriority="49"/>
-    <w:lsdException w:name="Grid Table 5 Dark Accent 4" w:uiPriority="50"/>
-    <w:lsdException w:name="Grid Table 6 Colorful Accent 4" w:uiPriority="51"/>
-    <w:lsdException w:name="Grid Table 7 Colorful Accent 4" w:uiPriority="52"/>
-    <w:lsdException w:name="Grid Table 1 Light Accent 5" w:uiPriority="46"/>
-    <w:lsdException w:name="Grid Table 2 Accent 5" w:uiPriority="47"/>
-    <w:lsdException w:name="Grid Table 3 Accent 5" w:uiPriority="48"/>
-    <w:lsdException w:name="Grid Table 4 Accent 5" w:uiPriority="49"/>
-    <w:lsdException w:name="Grid Table 5 Dark Accent 5" w:uiPriority="50"/>
-    <w:lsdException w:name="Grid Table 6 Colorful Accent 5" w:uiPriority="51"/>
-    <w:lsdException w:name="Grid Table 7 Colorful Accent 5" w:uiPriority="52"/>
-    <w:lsdException w:name="Grid Table 1 Light Accent 6" w:uiPriority="46"/>
-    <w:lsdException w:name="Grid Table 2 Accent 6" w:uiPriority="47"/>
-    <w:lsdException w:name="Grid Table 3 Accent 6" w:uiPriority="48"/>
-    <w:lsdException w:name="Grid Table 4 Accent 6" w:uiPriority="49"/>
-    <w:lsdException w:name="Grid Table 5 Dark Accent 6" w:uiPriority="50"/>
-    <w:lsdException w:name="Grid Table 6 Colorful Accent 6" w:uiPriority="51"/>
-    <w:lsdException w:name="Grid Table 7 Colorful Accent 6" w:uiPriority="52"/>
-    <w:lsdException w:name="List Table 1 Light" w:uiPriority="46"/>
-    <w:lsdException w:name="List Table 2" w:uiPriority="47"/>
-    <w:lsdException w:name="List Table 3" w:uiPriority="48"/>
-    <w:lsdException w:name="List Table 4" w:uiPriority="49"/>
-    <w:lsdException w:name="List Table 5 Dark" w:uiPriority="50"/>
-    <w:lsdException w:name="List Table 6 Colorful" w:uiPriority="51"/>
-    <w:lsdException w:name="List Table 7 Colorful" w:uiPriority="52"/>
-    <w:lsdException w:name="List Table 1 Light Accent 1" w:uiPriority="46"/>
-    <w:lsdException w:name="List Table 2 Accent 1" w:uiPriority="47"/>
-    <w:lsdException w:name="List Table 3 Accent 1" w:uiPriority="48"/>
-    <w:lsdException w:name="List Table 4 Accent 1" w:uiPriority="49"/>
-    <w:lsdException w:name="List Table 5 Dark Accent 1" w:uiPriority="50"/>
-    <w:lsdException w:name="List Table 6 Colorful Accent 1" w:uiPriority="51"/>
-    <w:lsdException w:name="List Table 7 Colorful Accent 1" w:uiPriority="52"/>
-    <w:lsdException w:name="List Table 1 Light Accent 2" w:uiPriority="46"/>
-    <w:lsdException w:name="List Table 2 Accent 2" w:uiPriority="47"/>
-    <w:lsdException w:name="List Table 3 Accent 2" w:uiPriority="48"/>
-    <w:lsdException w:name="List Table 4 Accent 2" w:uiPriority="49"/>
-    <w:lsdException w:name="List Table 5 Dark Accent 2" w:uiPriority="50"/>
-    <w:lsdException w:name="List Table 6 Colorful Accent 2" w:uiPriority="51"/>
-    <w:lsdException w:name="List Table 7 Colorful Accent 2" w:uiPriority="52"/>
-    <w:lsdException w:name="List Table 1 Light Accent 3" w:uiPriority="46"/>
-    <w:lsdException w:name="List Table 2 Accent 3" w:uiPriority="47"/>
-    <w:lsdException w:name="List Table 3 Accent 3" w:uiPriority="48"/>
-    <w:lsdException w:name="List Table 4 Accent 3" w:uiPriority="49"/>
-    <w:lsdException w:name="List Table 5 Dark Accent 3" w:uiPriority="50"/>
-    <w:lsdException w:name="List Table 6 Colorful Accent 3" w:uiPriority="51"/>
-    <w:lsdException w:name="List Table 7 Colorful Accent 3" w:uiPriority="52"/>
-    <w:lsdException w:name="List Table 1 Light Accent 4" w:uiPriority="46"/>
-    <w:lsdException w:name="List Table 2 Accent 4" w:uiPriority="47"/>
-    <w:lsdException w:name="List Table 3 Accent 4" w:uiPriority="48"/>
-    <w:lsdException w:name="List Table 4 Accent 4" w:uiPriority="49"/>
-    <w:lsdException w:name="List Table 5 Dark Accent 4" w:uiPriority="50"/>
-    <w:lsdException w:name="List Table 6 Colorful Accent 4" w:uiPriority="51"/>
-    <w:lsdException w:name="List Table 7 Colorful Accent 4" w:uiPriority="52"/>
-    <w:lsdException w:name="List Table 1 Light Accent 5" w:uiPriority="46"/>
-    <w:lsdException w:name="List Table 2 Accent 5" w:uiPriority="47"/>
-    <w:lsdException w:name="List Table 3 Accent 5" w:uiPriority="48"/>
-    <w:lsdException w:name="List Table 4 Accent 5" w:uiPriority="49"/>
-    <w:lsdException w:name="List Table 5 Dark Accent 5" w:uiPriority="50"/>
-    <w:lsdException w:name="List Table 6 Colorful Accent 5" w:uiPriority="51"/>
-    <w:lsdException w:name="List Table 7 Colorful Accent 5" w:uiPriority="52"/>
-    <w:lsdException w:name="List Table 1 Light Accent 6" w:uiPriority="46"/>
-    <w:lsdException w:name="List Table 2 Accent 6" w:uiPriority="47"/>
-    <w:lsdException w:name="List Table 3 Accent 6" w:uiPriority="48"/>
-    <w:lsdException w:name="List Table 4 Accent 6" w:uiPriority="49"/>
-    <w:lsdException w:name="List Table 5 Dark Accent 6" w:uiPriority="50"/>
-    <w:lsdException w:name="List Table 6 Colorful Accent 6" w:uiPriority="51"/>
-    <w:lsdException w:name="List Table 7 Colorful Accent 6" w:uiPriority="52"/>
-    <w:lsdException w:name="Mention" w:semiHidden="1" w:unhideWhenUsed="1"/>
-    <w:lsdException w:name="Smart Hyperlink" w:semiHidden="1" w:unhideWhenUsed="1"/>
-    <w:lsdException w:name="Hashtag" w:semiHidden="1" w:unhideWhenUsed="1"/>
-    <w:lsdException w:name="Unresolved Mention" w:semiHidden="1" w:unhideWhenUsed="1"/>
-  </w:latentStyles>
-  <w:style w:type="paragraph" w:default="1" w:styleId="Normal">
-    <w:name w:val="Normal"/>
-    <w:qFormat/>
-  </w:style>
-  <w:style w:type="character" w:default="1" w:styleId="DefaultParagraphFont">
-    <w:name w:val="Default Paragraph Font"/>
-    <w:uiPriority w:val="1"/>
-    <w:semiHidden/>
-    <w:unhideWhenUsed/>
-  </w:style>
-  <w:style w:type="table" w:default="1" w:styleId="TableNormal">
-    <w:name w:val="Normal Table"/>
-    <w:uiPriority w:val="99"/>
-    <w:semiHidden/>
-    <w:unhideWhenUsed/>
-    <w:tblPr>
-      <w:tblInd w:w="0" w:type="dxa"/>
-      <w:tblCellMar>
-        <w:top w:w="0" w:type="dxa"/>
-        <w:left w:w="108" w:type="dxa"/>
-        <w:bottom w:w="0" w:type="dxa"/>
-        <w:right w:w="108" w:type="dxa"/>
-      </w:tblCellMar>
-    </w:tblPr>
-  </w:style>
-  <w:style w:type="numbering" w:default="1" w:styleId="NoList">
-    <w:name w:val="No List"/>
-    <w:uiPriority w:val="99"/>
-    <w:semiHidden/>
-    <w:unhideWhenUsed/>
-  </w:style>
-  <w:style w:type="character" w:styleId="PlaceholderText">
-    <w:name w:val="Placeholder Text"/>
-    <w:basedOn w:val="DefaultParagraphFont"/>
-    <w:uiPriority w:val="99"/>
-    <w:semiHidden/>
-    <w:rsid w:val="00EB0033"/>
-    <w:rPr>
-      <w:color w:val="808080"/>
-    </w:rPr>
-  </w:style>
-</w:styles>
-</file>
-
-<file path=word/glossary/webSettings.xml><?xml version="1.0" encoding="utf-8"?>
-<w:webSettings xmlns:mc="http://schemas.openxmlformats.org/markup-compatibility/2006" xmlns:r="http://schemas.openxmlformats.org/officeDocument/2006/relationships" xmlns:w="http://schemas.openxmlformats.org/wordprocessingml/2006/main" xmlns:w14="http://schemas.microsoft.com/office/word/2010/wordml" xmlns:w15="http://schemas.microsoft.com/office/word/2012/wordml" xmlns:w16cid="http://schemas.microsoft.com/office/word/2016/wordml/cid" xmlns:w16se="http://schemas.microsoft.com/office/word/2015/wordml/symex" mc:Ignorable="w14 w15 w16se w16cid">
-  <w:optimizeForBrowser/>
-  <w:allowPNG/>
-</w:webSettings>
 </file>
 
 <file path=word/theme/theme1.xml><?xml version="1.0" encoding="utf-8"?>

</xml_diff>